<commit_message>
Add docstrings to all scripts
</commit_message>
<xml_diff>
--- a/Documentation/Diagnostic Test Form - Jason.docx
+++ b/Documentation/Diagnostic Test Form - Jason.docx
@@ -125,34 +125,62 @@
     <w:p>
       <w:pPr>
         <w:pStyle w:val="ListParagraph"/>
-        <w:pBdr>
-          <w:top w:val="single" w:sz="4" w:space="1" w:color="auto"/>
-          <w:left w:val="single" w:sz="4" w:space="4" w:color="auto"/>
-          <w:bottom w:val="single" w:sz="4" w:space="1" w:color="auto"/>
-          <w:right w:val="single" w:sz="4" w:space="4" w:color="auto"/>
-        </w:pBdr>
+        <w:numPr>
+          <w:ilvl w:val="1"/>
+          <w:numId w:val="1"/>
+        </w:numPr>
         <w:spacing w:after="0"/>
         <w:jc w:val="both"/>
         <w:rPr>
           <w:lang w:val="en-US"/>
         </w:rPr>
       </w:pPr>
+      <w:r>
+        <w:rPr>
+          <w:lang w:val="en-US"/>
+        </w:rPr>
+        <w:t>HP Reverb G2</w:t>
+      </w:r>
     </w:p>
     <w:p>
       <w:pPr>
         <w:pStyle w:val="ListParagraph"/>
-        <w:pBdr>
-          <w:top w:val="single" w:sz="4" w:space="1" w:color="auto"/>
-          <w:left w:val="single" w:sz="4" w:space="4" w:color="auto"/>
-          <w:bottom w:val="single" w:sz="4" w:space="1" w:color="auto"/>
-          <w:right w:val="single" w:sz="4" w:space="4" w:color="auto"/>
-        </w:pBdr>
+        <w:numPr>
+          <w:ilvl w:val="1"/>
+          <w:numId w:val="1"/>
+        </w:numPr>
         <w:spacing w:after="0"/>
         <w:jc w:val="both"/>
         <w:rPr>
           <w:lang w:val="en-US"/>
         </w:rPr>
       </w:pPr>
+      <w:r>
+        <w:rPr>
+          <w:lang w:val="en-US"/>
+        </w:rPr>
+        <w:t>Oculus Quest 2</w:t>
+      </w:r>
+    </w:p>
+    <w:p>
+      <w:pPr>
+        <w:pStyle w:val="ListParagraph"/>
+        <w:numPr>
+          <w:ilvl w:val="1"/>
+          <w:numId w:val="1"/>
+        </w:numPr>
+        <w:spacing w:after="0"/>
+        <w:jc w:val="both"/>
+        <w:rPr>
+          <w:lang w:val="en-US"/>
+        </w:rPr>
+      </w:pPr>
+      <w:r>
+        <w:rPr>
+          <w:lang w:val="en-US"/>
+        </w:rPr>
+        <w:t>Oculus Rift S</w:t>
+      </w:r>
     </w:p>
     <w:p>
       <w:pPr>
@@ -171,36 +199,336 @@
         <w:rPr>
           <w:lang w:val="en-US"/>
         </w:rPr>
-        <w:t>What is the Target FPS? Did the Game meet the Target FPS on the Target Hardware?</w:t>
+        <w:t>What is the Target FPS? Did the Game meet the Target FPS on the Target Hardware</w:t>
+      </w:r>
+      <w:r>
+        <w:rPr>
+          <w:lang w:val="en-US"/>
+        </w:rPr>
+        <w:t xml:space="preserve">?  </w:t>
+      </w:r>
+    </w:p>
+    <w:p>
+      <w:pPr>
+        <w:pStyle w:val="Normal"/>
+        <w:spacing w:after="0"/>
+        <w:jc w:val="both"/>
+        <w:rPr>
+          <w:lang w:val="en-US"/>
+        </w:rPr>
+      </w:pPr>
+      <w:r>
+        <w:rPr>
+          <w:lang w:val="en-US"/>
+        </w:rPr>
+        <w:t xml:space="preserve">Target FPS on all platforms is </w:t>
+      </w:r>
+      <w:r>
+        <w:rPr>
+          <w:lang w:val="en-US"/>
+        </w:rPr>
+        <w:t>6</w:t>
+      </w:r>
+      <w:r>
+        <w:rPr>
+          <w:lang w:val="en-US"/>
+        </w:rPr>
+        <w:t xml:space="preserve">0FPS, lower than this would </w:t>
+      </w:r>
+      <w:r>
+        <w:rPr>
+          <w:lang w:val="en-US"/>
+        </w:rPr>
+        <w:t>impact</w:t>
+      </w:r>
+      <w:r>
+        <w:rPr>
+          <w:lang w:val="en-US"/>
+        </w:rPr>
+        <w:t xml:space="preserve"> gameplay significantly, and would not be considered acceptable. </w:t>
       </w:r>
     </w:p>
     <w:p>
       <w:pPr>
         <w:pStyle w:val="ListParagraph"/>
-        <w:pBdr>
-          <w:top w:val="single" w:sz="4" w:space="1" w:color="auto"/>
-          <w:left w:val="single" w:sz="4" w:space="4" w:color="auto"/>
-          <w:bottom w:val="single" w:sz="4" w:space="1" w:color="auto"/>
-          <w:right w:val="single" w:sz="4" w:space="4" w:color="auto"/>
-        </w:pBdr>
-        <w:rPr>
-          <w:lang w:val="en-US"/>
-        </w:rPr>
-      </w:pPr>
+        <w:numPr>
+          <w:ilvl w:val="1"/>
+          <w:numId w:val="1"/>
+        </w:numPr>
+        <w:spacing w:after="0"/>
+        <w:jc w:val="both"/>
+        <w:rPr>
+          <w:lang w:val="en-US"/>
+        </w:rPr>
+      </w:pPr>
+      <w:r>
+        <w:rPr>
+          <w:lang w:val="en-US"/>
+        </w:rPr>
+        <w:t xml:space="preserve">Game exceeded target FPS, </w:t>
+      </w:r>
+      <w:r>
+        <w:rPr>
+          <w:lang w:val="en-US"/>
+        </w:rPr>
+        <w:t>did not dip below target</w:t>
+      </w:r>
     </w:p>
     <w:p>
       <w:pPr>
         <w:pStyle w:val="ListParagraph"/>
-        <w:pBdr>
-          <w:top w:val="single" w:sz="4" w:space="1" w:color="auto"/>
-          <w:left w:val="single" w:sz="4" w:space="4" w:color="auto"/>
-          <w:bottom w:val="single" w:sz="4" w:space="1" w:color="auto"/>
-          <w:right w:val="single" w:sz="4" w:space="4" w:color="auto"/>
-        </w:pBdr>
-        <w:rPr>
-          <w:lang w:val="en-US"/>
-        </w:rPr>
-      </w:pPr>
+        <w:numPr>
+          <w:ilvl w:val="1"/>
+          <w:numId w:val="1"/>
+        </w:numPr>
+        <w:spacing w:after="0"/>
+        <w:jc w:val="both"/>
+        <w:rPr>
+          <w:lang w:val="en-US"/>
+        </w:rPr>
+      </w:pPr>
+      <w:r>
+        <w:rPr>
+          <w:lang w:val="en-US"/>
+        </w:rPr>
+        <w:t>Game met target FPS</w:t>
+      </w:r>
+    </w:p>
+    <w:p>
+      <w:pPr>
+        <w:pStyle w:val="ListParagraph"/>
+        <w:numPr>
+          <w:ilvl w:val="1"/>
+          <w:numId w:val="1"/>
+        </w:numPr>
+        <w:spacing w:after="0"/>
+        <w:jc w:val="both"/>
+        <w:rPr>
+          <w:lang w:val="en-US"/>
+        </w:rPr>
+      </w:pPr>
+      <w:r>
+        <w:rPr>
+          <w:lang w:val="en-US"/>
+        </w:rPr>
+        <w:t>Game met target FPS mostly, with some frame drops</w:t>
+      </w:r>
+    </w:p>
+    <w:p>
+      <w:pPr>
+        <w:pStyle w:val="ListParagraph"/>
+        <w:numPr>
+          <w:ilvl w:val="0"/>
+          <w:numId w:val="1"/>
+        </w:numPr>
+        <w:rPr>
+          <w:noProof w:val="0"/>
+          <w:lang w:val="en-US"/>
+        </w:rPr>
+      </w:pPr>
+      <w:r>
+        <w:rPr>
+          <w:noProof w:val="0"/>
+          <w:lang w:val="en-US"/>
+        </w:rPr>
+        <w:t>What impact did filtering have on performance?</w:t>
+      </w:r>
+      <w:r>
+        <w:rPr>
+          <w:noProof w:val="0"/>
+          <w:lang w:val="en-US"/>
+        </w:rPr>
+        <w:t xml:space="preserve"> </w:t>
+      </w:r>
+    </w:p>
+    <w:p>
+      <w:pPr>
+        <w:pStyle w:val="ListParagraph"/>
+        <w:numPr>
+          <w:ilvl w:val="1"/>
+          <w:numId w:val="1"/>
+        </w:numPr>
+        <w:rPr>
+          <w:noProof w:val="0"/>
+          <w:lang w:val="en-US"/>
+        </w:rPr>
+      </w:pPr>
+      <w:r>
+        <w:rPr>
+          <w:noProof w:val="0"/>
+          <w:lang w:val="en-US"/>
+        </w:rPr>
+        <w:t xml:space="preserve">No </w:t>
+      </w:r>
+      <w:r>
+        <w:rPr>
+          <w:noProof w:val="0"/>
+          <w:lang w:val="en-US"/>
+        </w:rPr>
+        <w:t>noticeable</w:t>
+      </w:r>
+      <w:r>
+        <w:rPr>
+          <w:noProof w:val="0"/>
+          <w:lang w:val="en-US"/>
+        </w:rPr>
+        <w:t xml:space="preserve"> impact</w:t>
+      </w:r>
+      <w:r>
+        <w:rPr>
+          <w:noProof w:val="0"/>
+          <w:lang w:val="en-US"/>
+        </w:rPr>
+        <w:t>, textures are deliberately kept minimal</w:t>
+      </w:r>
+    </w:p>
+    <w:p>
+      <w:pPr>
+        <w:pStyle w:val="ListParagraph"/>
+        <w:numPr>
+          <w:ilvl w:val="1"/>
+          <w:numId w:val="1"/>
+        </w:numPr>
+        <w:rPr>
+          <w:noProof w:val="0"/>
+          <w:lang w:val="en-US"/>
+        </w:rPr>
+      </w:pPr>
+      <w:r>
+        <w:rPr>
+          <w:noProof w:val="0"/>
+          <w:lang w:val="en-US"/>
+        </w:rPr>
+        <w:t>No noticeable impact</w:t>
+      </w:r>
+    </w:p>
+    <w:p>
+      <w:pPr>
+        <w:pStyle w:val="ListParagraph"/>
+        <w:numPr>
+          <w:ilvl w:val="1"/>
+          <w:numId w:val="1"/>
+        </w:numPr>
+        <w:rPr>
+          <w:noProof w:val="0"/>
+          <w:lang w:val="en-US"/>
+        </w:rPr>
+      </w:pPr>
+      <w:r>
+        <w:rPr>
+          <w:noProof w:val="0"/>
+          <w:lang w:val="en-US"/>
+        </w:rPr>
+        <w:t>No noticeable impact</w:t>
+      </w:r>
+    </w:p>
+    <w:p>
+      <w:pPr>
+        <w:pStyle w:val="ListParagraph"/>
+        <w:numPr>
+          <w:ilvl w:val="0"/>
+          <w:numId w:val="1"/>
+        </w:numPr>
+        <w:rPr>
+          <w:noProof w:val="0"/>
+          <w:lang w:val="en-US"/>
+        </w:rPr>
+      </w:pPr>
+      <w:r>
+        <w:rPr>
+          <w:noProof w:val="0"/>
+          <w:lang w:val="en-US"/>
+        </w:rPr>
+        <w:t>What impact did anti-aliasing have on performance?</w:t>
+      </w:r>
+    </w:p>
+    <w:p>
+      <w:pPr>
+        <w:pStyle w:val="ListParagraph"/>
+        <w:numPr>
+          <w:ilvl w:val="1"/>
+          <w:numId w:val="1"/>
+        </w:numPr>
+        <w:rPr>
+          <w:noProof w:val="0"/>
+          <w:lang w:val="en-US"/>
+        </w:rPr>
+      </w:pPr>
+      <w:r>
+        <w:rPr>
+          <w:noProof w:val="0"/>
+          <w:lang w:val="en-US"/>
+        </w:rPr>
+        <w:t>No noticeable impact</w:t>
+      </w:r>
+      <w:r>
+        <w:rPr>
+          <w:noProof w:val="0"/>
+          <w:lang w:val="en-US"/>
+        </w:rPr>
+        <w:t xml:space="preserve"> </w:t>
+      </w:r>
+      <w:r>
+        <w:rPr>
+          <w:noProof w:val="0"/>
+          <w:lang w:val="en-US"/>
+        </w:rPr>
+        <w:t>using MSAA 4X</w:t>
+      </w:r>
+    </w:p>
+    <w:p>
+      <w:pPr>
+        <w:pStyle w:val="ListParagraph"/>
+        <w:numPr>
+          <w:ilvl w:val="1"/>
+          <w:numId w:val="1"/>
+        </w:numPr>
+        <w:rPr>
+          <w:noProof w:val="0"/>
+          <w:lang w:val="en-US"/>
+        </w:rPr>
+      </w:pPr>
+      <w:r>
+        <w:rPr>
+          <w:noProof w:val="0"/>
+          <w:lang w:val="en-US"/>
+        </w:rPr>
+        <w:t>No noticeable impact</w:t>
+      </w:r>
+      <w:r>
+        <w:rPr>
+          <w:noProof w:val="0"/>
+          <w:lang w:val="en-US"/>
+        </w:rPr>
+        <w:t xml:space="preserve"> using MSAA 4X</w:t>
+      </w:r>
+    </w:p>
+    <w:p>
+      <w:pPr>
+        <w:pStyle w:val="ListParagraph"/>
+        <w:numPr>
+          <w:ilvl w:val="1"/>
+          <w:numId w:val="1"/>
+        </w:numPr>
+        <w:rPr>
+          <w:noProof w:val="0"/>
+          <w:lang w:val="en-US"/>
+        </w:rPr>
+      </w:pPr>
+      <w:r>
+        <w:rPr>
+          <w:noProof w:val="0"/>
+          <w:lang w:val="en-US"/>
+        </w:rPr>
+        <w:t>No noticeable impact</w:t>
+      </w:r>
+      <w:r>
+        <w:rPr>
+          <w:noProof w:val="0"/>
+          <w:lang w:val="en-US"/>
+        </w:rPr>
+        <w:t xml:space="preserve"> using MSAA 4X</w:t>
+      </w:r>
     </w:p>
     <w:p>
       <w:pPr>
@@ -219,62 +547,12 @@
         <w:rPr>
           <w:lang w:val="en-US"/>
         </w:rPr>
-        <w:t>W</w:t>
-      </w:r>
-      <w:r>
-        <w:rPr>
-          <w:lang w:val="en-US"/>
-        </w:rPr>
-        <w:t>hat impact did filtering have on performa</w:t>
-      </w:r>
-      <w:r>
-        <w:rPr>
-          <w:lang w:val="en-US"/>
-        </w:rPr>
-        <w:t>n</w:t>
-      </w:r>
-      <w:r>
-        <w:rPr>
-          <w:lang w:val="en-US"/>
-        </w:rPr>
-        <w:t>ce?</w:t>
-      </w:r>
-    </w:p>
-    <w:p>
-      <w:pPr>
-        <w:pStyle w:val="ListParagraph"/>
-        <w:pBdr>
-          <w:top w:val="single" w:sz="4" w:space="1" w:color="auto"/>
-          <w:left w:val="single" w:sz="4" w:space="4" w:color="auto"/>
-          <w:bottom w:val="single" w:sz="4" w:space="1" w:color="auto"/>
-          <w:right w:val="single" w:sz="4" w:space="4" w:color="auto"/>
-        </w:pBdr>
-        <w:rPr>
-          <w:lang w:val="en-US"/>
-        </w:rPr>
-      </w:pPr>
-    </w:p>
-    <w:p>
-      <w:pPr>
-        <w:pStyle w:val="ListParagraph"/>
-        <w:pBdr>
-          <w:top w:val="single" w:sz="4" w:space="1" w:color="auto"/>
-          <w:left w:val="single" w:sz="4" w:space="4" w:color="auto"/>
-          <w:bottom w:val="single" w:sz="4" w:space="1" w:color="auto"/>
-          <w:right w:val="single" w:sz="4" w:space="4" w:color="auto"/>
-        </w:pBdr>
-        <w:rPr>
-          <w:lang w:val="en-US"/>
-        </w:rPr>
-      </w:pPr>
-    </w:p>
-    <w:p>
-      <w:pPr>
-        <w:pStyle w:val="ListParagraph"/>
-        <w:numPr>
-          <w:ilvl w:val="0"/>
-          <w:numId w:val="1"/>
-        </w:numPr>
+        <w:t>What impact, if any, did caustics and refraction have on performance?</w:t>
+      </w:r>
+    </w:p>
+    <w:p>
+      <w:pPr>
+        <w:pStyle w:val="Normal"/>
         <w:spacing w:after="0"/>
         <w:jc w:val="both"/>
         <w:rPr>
@@ -285,117 +563,11 @@
         <w:rPr>
           <w:lang w:val="en-US"/>
         </w:rPr>
-        <w:t xml:space="preserve">What impact did </w:t>
-      </w:r>
-      <w:r>
-        <w:rPr>
-          <w:lang w:val="en-US"/>
-        </w:rPr>
-        <w:t>anti-aliasing</w:t>
-      </w:r>
-      <w:r>
-        <w:rPr>
-          <w:lang w:val="en-US"/>
-        </w:rPr>
-        <w:t xml:space="preserve"> have on performance?</w:t>
-      </w:r>
-    </w:p>
-    <w:p>
-      <w:pPr>
-        <w:pStyle w:val="ListParagraph"/>
-        <w:pBdr>
-          <w:top w:val="single" w:sz="4" w:space="1" w:color="auto"/>
-          <w:left w:val="single" w:sz="4" w:space="4" w:color="auto"/>
-          <w:bottom w:val="single" w:sz="4" w:space="1" w:color="auto"/>
-          <w:right w:val="single" w:sz="4" w:space="4" w:color="auto"/>
-        </w:pBdr>
-        <w:rPr>
-          <w:lang w:val="en-US"/>
-        </w:rPr>
-      </w:pPr>
-    </w:p>
-    <w:p>
-      <w:pPr>
-        <w:pStyle w:val="ListParagraph"/>
-        <w:pBdr>
-          <w:top w:val="single" w:sz="4" w:space="1" w:color="auto"/>
-          <w:left w:val="single" w:sz="4" w:space="4" w:color="auto"/>
-          <w:bottom w:val="single" w:sz="4" w:space="1" w:color="auto"/>
-          <w:right w:val="single" w:sz="4" w:space="4" w:color="auto"/>
-        </w:pBdr>
-        <w:rPr>
-          <w:lang w:val="en-US"/>
-        </w:rPr>
-      </w:pPr>
-    </w:p>
-    <w:p>
-      <w:pPr>
-        <w:pStyle w:val="ListParagraph"/>
-        <w:numPr>
-          <w:ilvl w:val="0"/>
-          <w:numId w:val="1"/>
-        </w:numPr>
-        <w:spacing w:after="0"/>
-        <w:jc w:val="both"/>
-        <w:rPr>
-          <w:lang w:val="en-US"/>
-        </w:rPr>
-      </w:pPr>
-      <w:r>
-        <w:rPr>
-          <w:lang w:val="en-US"/>
-        </w:rPr>
-        <w:t>What impact, if any, did caustics and refraction have on performance?</w:t>
-      </w:r>
-    </w:p>
-    <w:p>
-      <w:pPr>
-        <w:pStyle w:val="ListParagraph"/>
-        <w:pBdr>
-          <w:top w:val="single" w:sz="4" w:space="1" w:color="auto"/>
-          <w:left w:val="single" w:sz="4" w:space="4" w:color="auto"/>
-          <w:bottom w:val="single" w:sz="4" w:space="1" w:color="auto"/>
-          <w:right w:val="single" w:sz="4" w:space="4" w:color="auto"/>
-        </w:pBdr>
-        <w:rPr>
-          <w:lang w:val="en-US"/>
-        </w:rPr>
-      </w:pPr>
-    </w:p>
-    <w:p>
-      <w:pPr>
-        <w:pStyle w:val="ListParagraph"/>
-        <w:pBdr>
-          <w:top w:val="single" w:sz="4" w:space="1" w:color="auto"/>
-          <w:left w:val="single" w:sz="4" w:space="4" w:color="auto"/>
-          <w:bottom w:val="single" w:sz="4" w:space="1" w:color="auto"/>
-          <w:right w:val="single" w:sz="4" w:space="4" w:color="auto"/>
-        </w:pBdr>
-        <w:rPr>
-          <w:lang w:val="en-US"/>
-        </w:rPr>
-      </w:pPr>
-    </w:p>
-    <w:p>
-      <w:pPr>
-        <w:spacing w:after="0"/>
-        <w:jc w:val="both"/>
-        <w:rPr>
-          <w:lang w:val="en-US"/>
-        </w:rPr>
-      </w:pPr>
-    </w:p>
-    <w:p>
-      <w:pPr>
-        <w:spacing w:after="0"/>
-        <w:jc w:val="both"/>
-        <w:rPr>
-          <w:lang w:val="en-US"/>
-        </w:rPr>
-      </w:pPr>
+        <w:t>This game does not implement caustics or refraction.</w:t>
+      </w:r>
     </w:p>
     <w:sectPr>
-      <w:pgSz w:w="11906" w:h="16838"/>
+      <w:pgSz w:w="11906" w:h="16838" w:orient="portrait"/>
       <w:pgMar w:top="1440" w:right="1440" w:bottom="1440" w:left="1440" w:header="708" w:footer="708" w:gutter="0"/>
       <w:cols w:space="708"/>
       <w:docGrid w:linePitch="360"/>
@@ -406,11 +578,691 @@
 
 <file path=word/numbering.xml><?xml version="1.0" encoding="utf-8"?>
 <w:numbering xmlns:wpc="http://schemas.microsoft.com/office/word/2010/wordprocessingCanvas" xmlns:cx="http://schemas.microsoft.com/office/drawing/2014/chartex" xmlns:cx1="http://schemas.microsoft.com/office/drawing/2015/9/8/chartex" xmlns:cx2="http://schemas.microsoft.com/office/drawing/2015/10/21/chartex" xmlns:cx3="http://schemas.microsoft.com/office/drawing/2016/5/9/chartex" xmlns:cx4="http://schemas.microsoft.com/office/drawing/2016/5/10/chartex" xmlns:cx5="http://schemas.microsoft.com/office/drawing/2016/5/11/chartex" xmlns:cx6="http://schemas.microsoft.com/office/drawing/2016/5/12/chartex" xmlns:cx7="http://schemas.microsoft.com/office/drawing/2016/5/13/chartex" xmlns:cx8="http://schemas.microsoft.com/office/drawing/2016/5/14/chartex" xmlns:mc="http://schemas.openxmlformats.org/markup-compatibility/2006" xmlns:aink="http://schemas.microsoft.com/office/drawing/2016/ink" xmlns:am3d="http://schemas.microsoft.com/office/drawing/2017/model3d" xmlns:o="urn:schemas-microsoft-com:office:office" xmlns:r="http://schemas.openxmlformats.org/officeDocument/2006/relationships" xmlns:m="http://schemas.openxmlformats.org/officeDocument/2006/math" xmlns:v="urn:schemas-microsoft-com:vml" xmlns:wp14="http://schemas.microsoft.com/office/word/2010/wordprocessingDrawing" xmlns:wp="http://schemas.openxmlformats.org/drawingml/2006/wordprocessingDrawing" xmlns:w10="urn:schemas-microsoft-com:office:word" xmlns:w="http://schemas.openxmlformats.org/wordprocessingml/2006/main" xmlns:w14="http://schemas.microsoft.com/office/word/2010/wordml" xmlns:w15="http://schemas.microsoft.com/office/word/2012/wordml" xmlns:w16cex="http://schemas.microsoft.com/office/word/2018/wordml/cex" xmlns:w16cid="http://schemas.microsoft.com/office/word/2016/wordml/cid" xmlns:w16="http://schemas.microsoft.com/office/word/2018/wordml" xmlns:w16sdtdh="http://schemas.microsoft.com/office/word/2020/wordml/sdtdatahash" xmlns:w16se="http://schemas.microsoft.com/office/word/2015/wordml/symex" xmlns:wpg="http://schemas.microsoft.com/office/word/2010/wordprocessingGroup" xmlns:wpi="http://schemas.microsoft.com/office/word/2010/wordprocessingInk" xmlns:wne="http://schemas.microsoft.com/office/word/2006/wordml" xmlns:wps="http://schemas.microsoft.com/office/word/2010/wordprocessingShape" mc:Ignorable="w14 w15 w16se w16cid w16 w16cex w16sdtdh wp14">
+  <w:abstractNum xmlns:w="http://schemas.openxmlformats.org/wordprocessingml/2006/main" w:abstractNumId="8">
+    <w:nsid w:val="4fd9a292"/>
+    <w:multiLevelType xmlns:w="http://schemas.openxmlformats.org/wordprocessingml/2006/main" w:val="hybridMultilevel"/>
+    <w:lvl xmlns:w="http://schemas.openxmlformats.org/wordprocessingml/2006/main" w:ilvl="0">
+      <w:start w:val="1"/>
+      <w:numFmt w:val="decimal"/>
+      <w:lvlText w:val="%1."/>
+      <w:lvlJc w:val="left"/>
+      <w:pPr>
+        <w:ind w:left="720" w:hanging="360"/>
+      </w:pPr>
+    </w:lvl>
+    <w:lvl xmlns:w="http://schemas.openxmlformats.org/wordprocessingml/2006/main" w:ilvl="1">
+      <w:start w:val="1"/>
+      <w:numFmt w:val="lowerLetter"/>
+      <w:lvlText w:val="%2."/>
+      <w:lvlJc w:val="left"/>
+      <w:pPr>
+        <w:ind w:left="1440" w:hanging="360"/>
+      </w:pPr>
+    </w:lvl>
+    <w:lvl xmlns:w="http://schemas.openxmlformats.org/wordprocessingml/2006/main" w:ilvl="2">
+      <w:start w:val="1"/>
+      <w:numFmt w:val="lowerRoman"/>
+      <w:lvlText w:val="%3."/>
+      <w:lvlJc w:val="right"/>
+      <w:pPr>
+        <w:ind w:left="2160" w:hanging="180"/>
+      </w:pPr>
+    </w:lvl>
+    <w:lvl xmlns:w="http://schemas.openxmlformats.org/wordprocessingml/2006/main" w:ilvl="3">
+      <w:start w:val="1"/>
+      <w:numFmt w:val="decimal"/>
+      <w:lvlText w:val="%4."/>
+      <w:lvlJc w:val="left"/>
+      <w:pPr>
+        <w:ind w:left="2880" w:hanging="360"/>
+      </w:pPr>
+    </w:lvl>
+    <w:lvl xmlns:w="http://schemas.openxmlformats.org/wordprocessingml/2006/main" w:ilvl="4">
+      <w:start w:val="1"/>
+      <w:numFmt w:val="lowerLetter"/>
+      <w:lvlText w:val="%5."/>
+      <w:lvlJc w:val="left"/>
+      <w:pPr>
+        <w:ind w:left="3600" w:hanging="360"/>
+      </w:pPr>
+    </w:lvl>
+    <w:lvl xmlns:w="http://schemas.openxmlformats.org/wordprocessingml/2006/main" w:ilvl="5">
+      <w:start w:val="1"/>
+      <w:numFmt w:val="lowerRoman"/>
+      <w:lvlText w:val="%6."/>
+      <w:lvlJc w:val="right"/>
+      <w:pPr>
+        <w:ind w:left="4320" w:hanging="180"/>
+      </w:pPr>
+    </w:lvl>
+    <w:lvl xmlns:w="http://schemas.openxmlformats.org/wordprocessingml/2006/main" w:ilvl="6">
+      <w:start w:val="1"/>
+      <w:numFmt w:val="decimal"/>
+      <w:lvlText w:val="%7."/>
+      <w:lvlJc w:val="left"/>
+      <w:pPr>
+        <w:ind w:left="5040" w:hanging="360"/>
+      </w:pPr>
+    </w:lvl>
+    <w:lvl xmlns:w="http://schemas.openxmlformats.org/wordprocessingml/2006/main" w:ilvl="7">
+      <w:start w:val="1"/>
+      <w:numFmt w:val="lowerLetter"/>
+      <w:lvlText w:val="%8."/>
+      <w:lvlJc w:val="left"/>
+      <w:pPr>
+        <w:ind w:left="5760" w:hanging="360"/>
+      </w:pPr>
+    </w:lvl>
+    <w:lvl xmlns:w="http://schemas.openxmlformats.org/wordprocessingml/2006/main" w:ilvl="8">
+      <w:start w:val="1"/>
+      <w:numFmt w:val="lowerRoman"/>
+      <w:lvlText w:val="%9."/>
+      <w:lvlJc w:val="right"/>
+      <w:pPr>
+        <w:ind w:left="6480" w:hanging="180"/>
+      </w:pPr>
+    </w:lvl>
+  </w:abstractNum>
+  <w:abstractNum xmlns:w="http://schemas.openxmlformats.org/wordprocessingml/2006/main" w:abstractNumId="7">
+    <w:nsid w:val="68872a1e"/>
+    <w:multiLevelType xmlns:w="http://schemas.openxmlformats.org/wordprocessingml/2006/main" w:val="hybridMultilevel"/>
+    <w:lvl xmlns:w="http://schemas.openxmlformats.org/wordprocessingml/2006/main" w:ilvl="0">
+      <w:start w:val="1"/>
+      <w:numFmt w:val="decimal"/>
+      <w:lvlText w:val="%1."/>
+      <w:lvlJc w:val="left"/>
+      <w:pPr>
+        <w:ind w:left="720" w:hanging="360"/>
+      </w:pPr>
+    </w:lvl>
+    <w:lvl xmlns:w="http://schemas.openxmlformats.org/wordprocessingml/2006/main" w:ilvl="1">
+      <w:start w:val="1"/>
+      <w:numFmt w:val="lowerLetter"/>
+      <w:lvlText w:val="%2."/>
+      <w:lvlJc w:val="left"/>
+      <w:pPr>
+        <w:ind w:left="1440" w:hanging="360"/>
+      </w:pPr>
+    </w:lvl>
+    <w:lvl xmlns:w="http://schemas.openxmlformats.org/wordprocessingml/2006/main" w:ilvl="2">
+      <w:start w:val="1"/>
+      <w:numFmt w:val="lowerRoman"/>
+      <w:lvlText w:val="%3."/>
+      <w:lvlJc w:val="right"/>
+      <w:pPr>
+        <w:ind w:left="2160" w:hanging="180"/>
+      </w:pPr>
+    </w:lvl>
+    <w:lvl xmlns:w="http://schemas.openxmlformats.org/wordprocessingml/2006/main" w:ilvl="3">
+      <w:start w:val="1"/>
+      <w:numFmt w:val="decimal"/>
+      <w:lvlText w:val="%4."/>
+      <w:lvlJc w:val="left"/>
+      <w:pPr>
+        <w:ind w:left="2880" w:hanging="360"/>
+      </w:pPr>
+    </w:lvl>
+    <w:lvl xmlns:w="http://schemas.openxmlformats.org/wordprocessingml/2006/main" w:ilvl="4">
+      <w:start w:val="1"/>
+      <w:numFmt w:val="lowerLetter"/>
+      <w:lvlText w:val="%5."/>
+      <w:lvlJc w:val="left"/>
+      <w:pPr>
+        <w:ind w:left="3600" w:hanging="360"/>
+      </w:pPr>
+    </w:lvl>
+    <w:lvl xmlns:w="http://schemas.openxmlformats.org/wordprocessingml/2006/main" w:ilvl="5">
+      <w:start w:val="1"/>
+      <w:numFmt w:val="lowerRoman"/>
+      <w:lvlText w:val="%6."/>
+      <w:lvlJc w:val="right"/>
+      <w:pPr>
+        <w:ind w:left="4320" w:hanging="180"/>
+      </w:pPr>
+    </w:lvl>
+    <w:lvl xmlns:w="http://schemas.openxmlformats.org/wordprocessingml/2006/main" w:ilvl="6">
+      <w:start w:val="1"/>
+      <w:numFmt w:val="decimal"/>
+      <w:lvlText w:val="%7."/>
+      <w:lvlJc w:val="left"/>
+      <w:pPr>
+        <w:ind w:left="5040" w:hanging="360"/>
+      </w:pPr>
+    </w:lvl>
+    <w:lvl xmlns:w="http://schemas.openxmlformats.org/wordprocessingml/2006/main" w:ilvl="7">
+      <w:start w:val="1"/>
+      <w:numFmt w:val="lowerLetter"/>
+      <w:lvlText w:val="%8."/>
+      <w:lvlJc w:val="left"/>
+      <w:pPr>
+        <w:ind w:left="5760" w:hanging="360"/>
+      </w:pPr>
+    </w:lvl>
+    <w:lvl xmlns:w="http://schemas.openxmlformats.org/wordprocessingml/2006/main" w:ilvl="8">
+      <w:start w:val="1"/>
+      <w:numFmt w:val="lowerRoman"/>
+      <w:lvlText w:val="%9."/>
+      <w:lvlJc w:val="right"/>
+      <w:pPr>
+        <w:ind w:left="6480" w:hanging="180"/>
+      </w:pPr>
+    </w:lvl>
+  </w:abstractNum>
+  <w:abstractNum xmlns:w="http://schemas.openxmlformats.org/wordprocessingml/2006/main" w:abstractNumId="6">
+    <w:nsid w:val="7f4dbcd0"/>
+    <w:multiLevelType xmlns:w="http://schemas.openxmlformats.org/wordprocessingml/2006/main" w:val="hybridMultilevel"/>
+    <w:lvl xmlns:w="http://schemas.openxmlformats.org/wordprocessingml/2006/main" w:ilvl="0">
+      <w:start w:val="1"/>
+      <w:numFmt w:val="decimal"/>
+      <w:lvlText w:val="%1."/>
+      <w:lvlJc w:val="left"/>
+      <w:pPr>
+        <w:ind w:left="720" w:hanging="360"/>
+      </w:pPr>
+    </w:lvl>
+    <w:lvl xmlns:w="http://schemas.openxmlformats.org/wordprocessingml/2006/main" w:ilvl="1">
+      <w:start w:val="1"/>
+      <w:numFmt w:val="lowerLetter"/>
+      <w:lvlText w:val="%2."/>
+      <w:lvlJc w:val="left"/>
+      <w:pPr>
+        <w:ind w:left="1440" w:hanging="360"/>
+      </w:pPr>
+    </w:lvl>
+    <w:lvl xmlns:w="http://schemas.openxmlformats.org/wordprocessingml/2006/main" w:ilvl="2">
+      <w:start w:val="1"/>
+      <w:numFmt w:val="lowerRoman"/>
+      <w:lvlText w:val="%3."/>
+      <w:lvlJc w:val="right"/>
+      <w:pPr>
+        <w:ind w:left="2160" w:hanging="180"/>
+      </w:pPr>
+    </w:lvl>
+    <w:lvl xmlns:w="http://schemas.openxmlformats.org/wordprocessingml/2006/main" w:ilvl="3">
+      <w:start w:val="1"/>
+      <w:numFmt w:val="decimal"/>
+      <w:lvlText w:val="%4."/>
+      <w:lvlJc w:val="left"/>
+      <w:pPr>
+        <w:ind w:left="2880" w:hanging="360"/>
+      </w:pPr>
+    </w:lvl>
+    <w:lvl xmlns:w="http://schemas.openxmlformats.org/wordprocessingml/2006/main" w:ilvl="4">
+      <w:start w:val="1"/>
+      <w:numFmt w:val="lowerLetter"/>
+      <w:lvlText w:val="%5."/>
+      <w:lvlJc w:val="left"/>
+      <w:pPr>
+        <w:ind w:left="3600" w:hanging="360"/>
+      </w:pPr>
+    </w:lvl>
+    <w:lvl xmlns:w="http://schemas.openxmlformats.org/wordprocessingml/2006/main" w:ilvl="5">
+      <w:start w:val="1"/>
+      <w:numFmt w:val="lowerRoman"/>
+      <w:lvlText w:val="%6."/>
+      <w:lvlJc w:val="right"/>
+      <w:pPr>
+        <w:ind w:left="4320" w:hanging="180"/>
+      </w:pPr>
+    </w:lvl>
+    <w:lvl xmlns:w="http://schemas.openxmlformats.org/wordprocessingml/2006/main" w:ilvl="6">
+      <w:start w:val="1"/>
+      <w:numFmt w:val="decimal"/>
+      <w:lvlText w:val="%7."/>
+      <w:lvlJc w:val="left"/>
+      <w:pPr>
+        <w:ind w:left="5040" w:hanging="360"/>
+      </w:pPr>
+    </w:lvl>
+    <w:lvl xmlns:w="http://schemas.openxmlformats.org/wordprocessingml/2006/main" w:ilvl="7">
+      <w:start w:val="1"/>
+      <w:numFmt w:val="lowerLetter"/>
+      <w:lvlText w:val="%8."/>
+      <w:lvlJc w:val="left"/>
+      <w:pPr>
+        <w:ind w:left="5760" w:hanging="360"/>
+      </w:pPr>
+    </w:lvl>
+    <w:lvl xmlns:w="http://schemas.openxmlformats.org/wordprocessingml/2006/main" w:ilvl="8">
+      <w:start w:val="1"/>
+      <w:numFmt w:val="lowerRoman"/>
+      <w:lvlText w:val="%9."/>
+      <w:lvlJc w:val="right"/>
+      <w:pPr>
+        <w:ind w:left="6480" w:hanging="180"/>
+      </w:pPr>
+    </w:lvl>
+  </w:abstractNum>
+  <w:abstractNum xmlns:w="http://schemas.openxmlformats.org/wordprocessingml/2006/main" w:abstractNumId="5">
+    <w:nsid w:val="5b2d468e"/>
+    <w:multiLevelType xmlns:w="http://schemas.openxmlformats.org/wordprocessingml/2006/main" w:val="hybridMultilevel"/>
+    <w:lvl xmlns:w="http://schemas.openxmlformats.org/wordprocessingml/2006/main" w:ilvl="0">
+      <w:start w:val="1"/>
+      <w:numFmt w:val="decimal"/>
+      <w:lvlText w:val="%1."/>
+      <w:lvlJc w:val="left"/>
+      <w:pPr>
+        <w:ind w:left="720" w:hanging="360"/>
+      </w:pPr>
+    </w:lvl>
+    <w:lvl xmlns:w="http://schemas.openxmlformats.org/wordprocessingml/2006/main" w:ilvl="1">
+      <w:start w:val="1"/>
+      <w:numFmt w:val="lowerLetter"/>
+      <w:lvlText w:val="%2."/>
+      <w:lvlJc w:val="left"/>
+      <w:pPr>
+        <w:ind w:left="1440" w:hanging="360"/>
+      </w:pPr>
+    </w:lvl>
+    <w:lvl xmlns:w="http://schemas.openxmlformats.org/wordprocessingml/2006/main" w:ilvl="2">
+      <w:start w:val="1"/>
+      <w:numFmt w:val="lowerRoman"/>
+      <w:lvlText w:val="%3."/>
+      <w:lvlJc w:val="right"/>
+      <w:pPr>
+        <w:ind w:left="2160" w:hanging="180"/>
+      </w:pPr>
+    </w:lvl>
+    <w:lvl xmlns:w="http://schemas.openxmlformats.org/wordprocessingml/2006/main" w:ilvl="3">
+      <w:start w:val="1"/>
+      <w:numFmt w:val="decimal"/>
+      <w:lvlText w:val="%4."/>
+      <w:lvlJc w:val="left"/>
+      <w:pPr>
+        <w:ind w:left="2880" w:hanging="360"/>
+      </w:pPr>
+    </w:lvl>
+    <w:lvl xmlns:w="http://schemas.openxmlformats.org/wordprocessingml/2006/main" w:ilvl="4">
+      <w:start w:val="1"/>
+      <w:numFmt w:val="lowerLetter"/>
+      <w:lvlText w:val="%5."/>
+      <w:lvlJc w:val="left"/>
+      <w:pPr>
+        <w:ind w:left="3600" w:hanging="360"/>
+      </w:pPr>
+    </w:lvl>
+    <w:lvl xmlns:w="http://schemas.openxmlformats.org/wordprocessingml/2006/main" w:ilvl="5">
+      <w:start w:val="1"/>
+      <w:numFmt w:val="lowerRoman"/>
+      <w:lvlText w:val="%6."/>
+      <w:lvlJc w:val="right"/>
+      <w:pPr>
+        <w:ind w:left="4320" w:hanging="180"/>
+      </w:pPr>
+    </w:lvl>
+    <w:lvl xmlns:w="http://schemas.openxmlformats.org/wordprocessingml/2006/main" w:ilvl="6">
+      <w:start w:val="1"/>
+      <w:numFmt w:val="decimal"/>
+      <w:lvlText w:val="%7."/>
+      <w:lvlJc w:val="left"/>
+      <w:pPr>
+        <w:ind w:left="5040" w:hanging="360"/>
+      </w:pPr>
+    </w:lvl>
+    <w:lvl xmlns:w="http://schemas.openxmlformats.org/wordprocessingml/2006/main" w:ilvl="7">
+      <w:start w:val="1"/>
+      <w:numFmt w:val="lowerLetter"/>
+      <w:lvlText w:val="%8."/>
+      <w:lvlJc w:val="left"/>
+      <w:pPr>
+        <w:ind w:left="5760" w:hanging="360"/>
+      </w:pPr>
+    </w:lvl>
+    <w:lvl xmlns:w="http://schemas.openxmlformats.org/wordprocessingml/2006/main" w:ilvl="8">
+      <w:start w:val="1"/>
+      <w:numFmt w:val="lowerRoman"/>
+      <w:lvlText w:val="%9."/>
+      <w:lvlJc w:val="right"/>
+      <w:pPr>
+        <w:ind w:left="6480" w:hanging="180"/>
+      </w:pPr>
+    </w:lvl>
+  </w:abstractNum>
+  <w:abstractNum xmlns:w="http://schemas.openxmlformats.org/wordprocessingml/2006/main" w:abstractNumId="4">
+    <w:nsid w:val="44fe9952"/>
+    <w:multiLevelType xmlns:w="http://schemas.openxmlformats.org/wordprocessingml/2006/main" w:val="hybridMultilevel"/>
+    <w:lvl xmlns:w="http://schemas.openxmlformats.org/wordprocessingml/2006/main" w:ilvl="0">
+      <w:start w:val="1"/>
+      <w:numFmt w:val="decimal"/>
+      <w:lvlText w:val="%1."/>
+      <w:lvlJc w:val="left"/>
+      <w:pPr>
+        <w:ind w:left="720" w:hanging="360"/>
+      </w:pPr>
+    </w:lvl>
+    <w:lvl xmlns:w="http://schemas.openxmlformats.org/wordprocessingml/2006/main" w:ilvl="1">
+      <w:start w:val="1"/>
+      <w:numFmt w:val="lowerLetter"/>
+      <w:lvlText w:val="%2."/>
+      <w:lvlJc w:val="left"/>
+      <w:pPr>
+        <w:ind w:left="1440" w:hanging="360"/>
+      </w:pPr>
+    </w:lvl>
+    <w:lvl xmlns:w="http://schemas.openxmlformats.org/wordprocessingml/2006/main" w:ilvl="2">
+      <w:start w:val="1"/>
+      <w:numFmt w:val="lowerRoman"/>
+      <w:lvlText w:val="%3."/>
+      <w:lvlJc w:val="right"/>
+      <w:pPr>
+        <w:ind w:left="2160" w:hanging="180"/>
+      </w:pPr>
+    </w:lvl>
+    <w:lvl xmlns:w="http://schemas.openxmlformats.org/wordprocessingml/2006/main" w:ilvl="3">
+      <w:start w:val="1"/>
+      <w:numFmt w:val="decimal"/>
+      <w:lvlText w:val="%4."/>
+      <w:lvlJc w:val="left"/>
+      <w:pPr>
+        <w:ind w:left="2880" w:hanging="360"/>
+      </w:pPr>
+    </w:lvl>
+    <w:lvl xmlns:w="http://schemas.openxmlformats.org/wordprocessingml/2006/main" w:ilvl="4">
+      <w:start w:val="1"/>
+      <w:numFmt w:val="lowerLetter"/>
+      <w:lvlText w:val="%5."/>
+      <w:lvlJc w:val="left"/>
+      <w:pPr>
+        <w:ind w:left="3600" w:hanging="360"/>
+      </w:pPr>
+    </w:lvl>
+    <w:lvl xmlns:w="http://schemas.openxmlformats.org/wordprocessingml/2006/main" w:ilvl="5">
+      <w:start w:val="1"/>
+      <w:numFmt w:val="lowerRoman"/>
+      <w:lvlText w:val="%6."/>
+      <w:lvlJc w:val="right"/>
+      <w:pPr>
+        <w:ind w:left="4320" w:hanging="180"/>
+      </w:pPr>
+    </w:lvl>
+    <w:lvl xmlns:w="http://schemas.openxmlformats.org/wordprocessingml/2006/main" w:ilvl="6">
+      <w:start w:val="1"/>
+      <w:numFmt w:val="decimal"/>
+      <w:lvlText w:val="%7."/>
+      <w:lvlJc w:val="left"/>
+      <w:pPr>
+        <w:ind w:left="5040" w:hanging="360"/>
+      </w:pPr>
+    </w:lvl>
+    <w:lvl xmlns:w="http://schemas.openxmlformats.org/wordprocessingml/2006/main" w:ilvl="7">
+      <w:start w:val="1"/>
+      <w:numFmt w:val="lowerLetter"/>
+      <w:lvlText w:val="%8."/>
+      <w:lvlJc w:val="left"/>
+      <w:pPr>
+        <w:ind w:left="5760" w:hanging="360"/>
+      </w:pPr>
+    </w:lvl>
+    <w:lvl xmlns:w="http://schemas.openxmlformats.org/wordprocessingml/2006/main" w:ilvl="8">
+      <w:start w:val="1"/>
+      <w:numFmt w:val="lowerRoman"/>
+      <w:lvlText w:val="%9."/>
+      <w:lvlJc w:val="right"/>
+      <w:pPr>
+        <w:ind w:left="6480" w:hanging="180"/>
+      </w:pPr>
+    </w:lvl>
+  </w:abstractNum>
+  <w:abstractNum xmlns:w="http://schemas.openxmlformats.org/wordprocessingml/2006/main" w:abstractNumId="3">
+    <w:nsid w:val="5ff1228c"/>
+    <w:multiLevelType xmlns:w="http://schemas.openxmlformats.org/wordprocessingml/2006/main" w:val="multilevel"/>
+    <w:lvl xmlns:w="http://schemas.openxmlformats.org/wordprocessingml/2006/main" w:ilvl="0">
+      <w:start w:val="1"/>
+      <w:numFmt w:val="decimal"/>
+      <w:lvlText w:val="%1."/>
+      <w:lvlJc w:val="left"/>
+      <w:pPr>
+        <w:ind w:left="720" w:hanging="360"/>
+      </w:pPr>
+    </w:lvl>
+    <w:lvl xmlns:w="http://schemas.openxmlformats.org/wordprocessingml/2006/main" w:ilvl="1">
+      <w:start w:val="1"/>
+      <w:numFmt w:val="decimal"/>
+      <w:lvlText w:val="%1.%2."/>
+      <w:lvlJc w:val="left"/>
+      <w:pPr>
+        <w:ind w:left="1440" w:hanging="360"/>
+      </w:pPr>
+    </w:lvl>
+    <w:lvl xmlns:w="http://schemas.openxmlformats.org/wordprocessingml/2006/main" w:ilvl="2">
+      <w:start w:val="1"/>
+      <w:numFmt w:val="decimal"/>
+      <w:lvlText w:val="%1.%2.%3."/>
+      <w:lvlJc w:val="left"/>
+      <w:pPr>
+        <w:ind w:left="2160" w:hanging="180"/>
+      </w:pPr>
+    </w:lvl>
+    <w:lvl xmlns:w="http://schemas.openxmlformats.org/wordprocessingml/2006/main" w:ilvl="3">
+      <w:start w:val="1"/>
+      <w:numFmt w:val="decimal"/>
+      <w:lvlText w:val="%1.%2.%3.%4."/>
+      <w:lvlJc w:val="left"/>
+      <w:pPr>
+        <w:ind w:left="2880" w:hanging="360"/>
+      </w:pPr>
+    </w:lvl>
+    <w:lvl xmlns:w="http://schemas.openxmlformats.org/wordprocessingml/2006/main" w:ilvl="4">
+      <w:start w:val="1"/>
+      <w:numFmt w:val="decimal"/>
+      <w:lvlText w:val="%1.%2.%3.%4.%5."/>
+      <w:lvlJc w:val="left"/>
+      <w:pPr>
+        <w:ind w:left="3600" w:hanging="360"/>
+      </w:pPr>
+    </w:lvl>
+    <w:lvl xmlns:w="http://schemas.openxmlformats.org/wordprocessingml/2006/main" w:ilvl="5">
+      <w:start w:val="1"/>
+      <w:numFmt w:val="decimal"/>
+      <w:lvlText w:val="%1.%2.%3.%4.%5.%6."/>
+      <w:lvlJc w:val="left"/>
+      <w:pPr>
+        <w:ind w:left="4320" w:hanging="180"/>
+      </w:pPr>
+    </w:lvl>
+    <w:lvl xmlns:w="http://schemas.openxmlformats.org/wordprocessingml/2006/main" w:ilvl="6">
+      <w:start w:val="1"/>
+      <w:numFmt w:val="decimal"/>
+      <w:lvlText w:val="%1.%2.%3.%4.%5.%6.%7."/>
+      <w:lvlJc w:val="left"/>
+      <w:pPr>
+        <w:ind w:left="5040" w:hanging="360"/>
+      </w:pPr>
+    </w:lvl>
+    <w:lvl xmlns:w="http://schemas.openxmlformats.org/wordprocessingml/2006/main" w:ilvl="7">
+      <w:start w:val="1"/>
+      <w:numFmt w:val="decimal"/>
+      <w:lvlText w:val="%1.%2.%3.%4.%5.%6.%7.%8."/>
+      <w:lvlJc w:val="left"/>
+      <w:pPr>
+        <w:ind w:left="5760" w:hanging="360"/>
+      </w:pPr>
+    </w:lvl>
+    <w:lvl xmlns:w="http://schemas.openxmlformats.org/wordprocessingml/2006/main" w:ilvl="8">
+      <w:start w:val="1"/>
+      <w:numFmt w:val="decimal"/>
+      <w:lvlText w:val="%1.%2.%3.%4.%5.%6.%7.%8.%9."/>
+      <w:lvlJc w:val="left"/>
+      <w:pPr>
+        <w:ind w:left="6480" w:hanging="180"/>
+      </w:pPr>
+    </w:lvl>
+  </w:abstractNum>
+  <w:abstractNum xmlns:w="http://schemas.openxmlformats.org/wordprocessingml/2006/main" w:abstractNumId="2">
+    <w:nsid w:val="178876c3"/>
+    <w:multiLevelType xmlns:w="http://schemas.openxmlformats.org/wordprocessingml/2006/main" w:val="multilevel"/>
+    <w:lvl xmlns:w="http://schemas.openxmlformats.org/wordprocessingml/2006/main" w:ilvl="0">
+      <w:start w:val="1"/>
+      <w:numFmt w:val="decimal"/>
+      <w:lvlText w:val="%1."/>
+      <w:lvlJc w:val="left"/>
+      <w:pPr>
+        <w:ind w:left="720" w:hanging="360"/>
+      </w:pPr>
+    </w:lvl>
+    <w:lvl xmlns:w="http://schemas.openxmlformats.org/wordprocessingml/2006/main" w:ilvl="1">
+      <w:start w:val="1"/>
+      <w:numFmt w:val="decimal"/>
+      <w:lvlText w:val="%1.%2."/>
+      <w:lvlJc w:val="left"/>
+      <w:pPr>
+        <w:ind w:left="1440" w:hanging="360"/>
+      </w:pPr>
+    </w:lvl>
+    <w:lvl xmlns:w="http://schemas.openxmlformats.org/wordprocessingml/2006/main" w:ilvl="2">
+      <w:start w:val="1"/>
+      <w:numFmt w:val="decimal"/>
+      <w:lvlText w:val="%1.%2.%3."/>
+      <w:lvlJc w:val="left"/>
+      <w:pPr>
+        <w:ind w:left="2160" w:hanging="180"/>
+      </w:pPr>
+    </w:lvl>
+    <w:lvl xmlns:w="http://schemas.openxmlformats.org/wordprocessingml/2006/main" w:ilvl="3">
+      <w:start w:val="1"/>
+      <w:numFmt w:val="decimal"/>
+      <w:lvlText w:val="%1.%2.%3.%4."/>
+      <w:lvlJc w:val="left"/>
+      <w:pPr>
+        <w:ind w:left="2880" w:hanging="360"/>
+      </w:pPr>
+    </w:lvl>
+    <w:lvl xmlns:w="http://schemas.openxmlformats.org/wordprocessingml/2006/main" w:ilvl="4">
+      <w:start w:val="1"/>
+      <w:numFmt w:val="decimal"/>
+      <w:lvlText w:val="%1.%2.%3.%4.%5."/>
+      <w:lvlJc w:val="left"/>
+      <w:pPr>
+        <w:ind w:left="3600" w:hanging="360"/>
+      </w:pPr>
+    </w:lvl>
+    <w:lvl xmlns:w="http://schemas.openxmlformats.org/wordprocessingml/2006/main" w:ilvl="5">
+      <w:start w:val="1"/>
+      <w:numFmt w:val="decimal"/>
+      <w:lvlText w:val="%1.%2.%3.%4.%5.%6."/>
+      <w:lvlJc w:val="left"/>
+      <w:pPr>
+        <w:ind w:left="4320" w:hanging="180"/>
+      </w:pPr>
+    </w:lvl>
+    <w:lvl xmlns:w="http://schemas.openxmlformats.org/wordprocessingml/2006/main" w:ilvl="6">
+      <w:start w:val="1"/>
+      <w:numFmt w:val="decimal"/>
+      <w:lvlText w:val="%1.%2.%3.%4.%5.%6.%7."/>
+      <w:lvlJc w:val="left"/>
+      <w:pPr>
+        <w:ind w:left="5040" w:hanging="360"/>
+      </w:pPr>
+    </w:lvl>
+    <w:lvl xmlns:w="http://schemas.openxmlformats.org/wordprocessingml/2006/main" w:ilvl="7">
+      <w:start w:val="1"/>
+      <w:numFmt w:val="decimal"/>
+      <w:lvlText w:val="%1.%2.%3.%4.%5.%6.%7.%8."/>
+      <w:lvlJc w:val="left"/>
+      <w:pPr>
+        <w:ind w:left="5760" w:hanging="360"/>
+      </w:pPr>
+    </w:lvl>
+    <w:lvl xmlns:w="http://schemas.openxmlformats.org/wordprocessingml/2006/main" w:ilvl="8">
+      <w:start w:val="1"/>
+      <w:numFmt w:val="decimal"/>
+      <w:lvlText w:val="%1.%2.%3.%4.%5.%6.%7.%8.%9."/>
+      <w:lvlJc w:val="left"/>
+      <w:pPr>
+        <w:ind w:left="6480" w:hanging="180"/>
+      </w:pPr>
+    </w:lvl>
+  </w:abstractNum>
+  <w:abstractNum xmlns:w="http://schemas.openxmlformats.org/wordprocessingml/2006/main" w:abstractNumId="1">
+    <w:nsid w:val="16b17023"/>
+    <w:multiLevelType xmlns:w="http://schemas.openxmlformats.org/wordprocessingml/2006/main" w:val="multilevel"/>
+    <w:lvl xmlns:w="http://schemas.openxmlformats.org/wordprocessingml/2006/main" w:ilvl="0">
+      <w:start w:val="1"/>
+      <w:numFmt w:val="decimal"/>
+      <w:lvlText w:val="%1."/>
+      <w:lvlJc w:val="left"/>
+      <w:pPr>
+        <w:ind w:left="720" w:hanging="360"/>
+      </w:pPr>
+    </w:lvl>
+    <w:lvl xmlns:w="http://schemas.openxmlformats.org/wordprocessingml/2006/main" w:ilvl="1">
+      <w:start w:val="1"/>
+      <w:numFmt w:val="decimal"/>
+      <w:lvlText w:val="%1.%2."/>
+      <w:lvlJc w:val="left"/>
+      <w:pPr>
+        <w:ind w:left="1440" w:hanging="360"/>
+      </w:pPr>
+    </w:lvl>
+    <w:lvl xmlns:w="http://schemas.openxmlformats.org/wordprocessingml/2006/main" w:ilvl="2">
+      <w:start w:val="1"/>
+      <w:numFmt w:val="decimal"/>
+      <w:lvlText w:val="%1.%2.%3."/>
+      <w:lvlJc w:val="left"/>
+      <w:pPr>
+        <w:ind w:left="2160" w:hanging="180"/>
+      </w:pPr>
+    </w:lvl>
+    <w:lvl xmlns:w="http://schemas.openxmlformats.org/wordprocessingml/2006/main" w:ilvl="3">
+      <w:start w:val="1"/>
+      <w:numFmt w:val="decimal"/>
+      <w:lvlText w:val="%1.%2.%3.%4."/>
+      <w:lvlJc w:val="left"/>
+      <w:pPr>
+        <w:ind w:left="2880" w:hanging="360"/>
+      </w:pPr>
+    </w:lvl>
+    <w:lvl xmlns:w="http://schemas.openxmlformats.org/wordprocessingml/2006/main" w:ilvl="4">
+      <w:start w:val="1"/>
+      <w:numFmt w:val="decimal"/>
+      <w:lvlText w:val="%1.%2.%3.%4.%5."/>
+      <w:lvlJc w:val="left"/>
+      <w:pPr>
+        <w:ind w:left="3600" w:hanging="360"/>
+      </w:pPr>
+    </w:lvl>
+    <w:lvl xmlns:w="http://schemas.openxmlformats.org/wordprocessingml/2006/main" w:ilvl="5">
+      <w:start w:val="1"/>
+      <w:numFmt w:val="decimal"/>
+      <w:lvlText w:val="%1.%2.%3.%4.%5.%6."/>
+      <w:lvlJc w:val="left"/>
+      <w:pPr>
+        <w:ind w:left="4320" w:hanging="180"/>
+      </w:pPr>
+    </w:lvl>
+    <w:lvl xmlns:w="http://schemas.openxmlformats.org/wordprocessingml/2006/main" w:ilvl="6">
+      <w:start w:val="1"/>
+      <w:numFmt w:val="decimal"/>
+      <w:lvlText w:val="%1.%2.%3.%4.%5.%6.%7."/>
+      <w:lvlJc w:val="left"/>
+      <w:pPr>
+        <w:ind w:left="5040" w:hanging="360"/>
+      </w:pPr>
+    </w:lvl>
+    <w:lvl xmlns:w="http://schemas.openxmlformats.org/wordprocessingml/2006/main" w:ilvl="7">
+      <w:start w:val="1"/>
+      <w:numFmt w:val="decimal"/>
+      <w:lvlText w:val="%1.%2.%3.%4.%5.%6.%7.%8."/>
+      <w:lvlJc w:val="left"/>
+      <w:pPr>
+        <w:ind w:left="5760" w:hanging="360"/>
+      </w:pPr>
+    </w:lvl>
+    <w:lvl xmlns:w="http://schemas.openxmlformats.org/wordprocessingml/2006/main" w:ilvl="8">
+      <w:start w:val="1"/>
+      <w:numFmt w:val="decimal"/>
+      <w:lvlText w:val="%1.%2.%3.%4.%5.%6.%7.%8.%9."/>
+      <w:lvlJc w:val="left"/>
+      <w:pPr>
+        <w:ind w:left="6480" w:hanging="180"/>
+      </w:pPr>
+    </w:lvl>
+  </w:abstractNum>
   <w:abstractNum w:abstractNumId="0" w15:restartNumberingAfterBreak="0">
     <w:nsid w:val="09872129"/>
     <w:multiLevelType w:val="hybridMultilevel"/>
     <w:tmpl w:val="0A7EFD58"/>
-    <w:lvl w:ilvl="0" w:tplc="0C09000F">
+    <w:lvl w:ilvl="0">
       <w:start w:val="1"/>
       <w:numFmt w:val="decimal"/>
       <w:lvlText w:val="%1."/>
@@ -418,9 +1270,7 @@
       <w:pPr>
         <w:ind w:left="720" w:hanging="360"/>
       </w:pPr>
-      <w:rPr>
-        <w:rFonts w:hint="default"/>
-      </w:rPr>
+      <w:rPr/>
     </w:lvl>
     <w:lvl w:ilvl="1" w:tplc="0C090019" w:tentative="1">
       <w:start w:val="1"/>
@@ -495,6 +1345,30 @@
       </w:pPr>
     </w:lvl>
   </w:abstractNum>
+  <w:num w:numId="9">
+    <w:abstractNumId w:val="8"/>
+  </w:num>
+  <w:num w:numId="8">
+    <w:abstractNumId w:val="7"/>
+  </w:num>
+  <w:num w:numId="7">
+    <w:abstractNumId w:val="6"/>
+  </w:num>
+  <w:num w:numId="6">
+    <w:abstractNumId w:val="5"/>
+  </w:num>
+  <w:num w:numId="5">
+    <w:abstractNumId w:val="4"/>
+  </w:num>
+  <w:num w:numId="4">
+    <w:abstractNumId w:val="3"/>
+  </w:num>
+  <w:num w:numId="3">
+    <w:abstractNumId w:val="2"/>
+  </w:num>
+  <w:num w:numId="2">
+    <w:abstractNumId w:val="1"/>
+  </w:num>
   <w:num w:numId="1">
     <w:abstractNumId w:val="0"/>
   </w:num>
@@ -506,7 +1380,7 @@
   <w:docDefaults>
     <w:rPrDefault>
       <w:rPr>
-        <w:rFonts w:asciiTheme="minorHAnsi" w:eastAsiaTheme="minorHAnsi" w:hAnsiTheme="minorHAnsi" w:cstheme="minorBidi"/>
+        <w:rFonts w:asciiTheme="minorHAnsi" w:hAnsiTheme="minorHAnsi" w:eastAsiaTheme="minorHAnsi" w:cstheme="minorBidi"/>
         <w:sz w:val="22"/>
         <w:szCs w:val="22"/>
         <w:lang w:val="en-AU" w:eastAsia="en-US" w:bidi="ar-SA"/>
@@ -521,14 +1395,14 @@
   <w:latentStyles w:defLockedState="0" w:defUIPriority="99" w:defSemiHidden="0" w:defUnhideWhenUsed="0" w:defQFormat="0" w:count="376">
     <w:lsdException w:name="Normal" w:uiPriority="0" w:qFormat="1"/>
     <w:lsdException w:name="heading 1" w:uiPriority="9" w:qFormat="1"/>
-    <w:lsdException w:name="heading 2" w:semiHidden="1" w:uiPriority="9" w:unhideWhenUsed="1" w:qFormat="1"/>
-    <w:lsdException w:name="heading 3" w:semiHidden="1" w:uiPriority="9" w:unhideWhenUsed="1" w:qFormat="1"/>
-    <w:lsdException w:name="heading 4" w:semiHidden="1" w:uiPriority="9" w:unhideWhenUsed="1" w:qFormat="1"/>
-    <w:lsdException w:name="heading 5" w:semiHidden="1" w:uiPriority="9" w:unhideWhenUsed="1" w:qFormat="1"/>
-    <w:lsdException w:name="heading 6" w:semiHidden="1" w:uiPriority="9" w:unhideWhenUsed="1" w:qFormat="1"/>
-    <w:lsdException w:name="heading 7" w:semiHidden="1" w:uiPriority="9" w:unhideWhenUsed="1" w:qFormat="1"/>
-    <w:lsdException w:name="heading 8" w:semiHidden="1" w:uiPriority="9" w:unhideWhenUsed="1" w:qFormat="1"/>
-    <w:lsdException w:name="heading 9" w:semiHidden="1" w:uiPriority="9" w:unhideWhenUsed="1" w:qFormat="1"/>
+    <w:lsdException w:name="heading 2" w:uiPriority="9" w:semiHidden="1" w:unhideWhenUsed="1" w:qFormat="1"/>
+    <w:lsdException w:name="heading 3" w:uiPriority="9" w:semiHidden="1" w:unhideWhenUsed="1" w:qFormat="1"/>
+    <w:lsdException w:name="heading 4" w:uiPriority="9" w:semiHidden="1" w:unhideWhenUsed="1" w:qFormat="1"/>
+    <w:lsdException w:name="heading 5" w:uiPriority="9" w:semiHidden="1" w:unhideWhenUsed="1" w:qFormat="1"/>
+    <w:lsdException w:name="heading 6" w:uiPriority="9" w:semiHidden="1" w:unhideWhenUsed="1" w:qFormat="1"/>
+    <w:lsdException w:name="heading 7" w:uiPriority="9" w:semiHidden="1" w:unhideWhenUsed="1" w:qFormat="1"/>
+    <w:lsdException w:name="heading 8" w:uiPriority="9" w:semiHidden="1" w:unhideWhenUsed="1" w:qFormat="1"/>
+    <w:lsdException w:name="heading 9" w:uiPriority="9" w:semiHidden="1" w:unhideWhenUsed="1" w:qFormat="1"/>
     <w:lsdException w:name="index 1" w:semiHidden="1" w:unhideWhenUsed="1"/>
     <w:lsdException w:name="index 2" w:semiHidden="1" w:unhideWhenUsed="1"/>
     <w:lsdException w:name="index 3" w:semiHidden="1" w:unhideWhenUsed="1"/>
@@ -538,22 +1412,22 @@
     <w:lsdException w:name="index 7" w:semiHidden="1" w:unhideWhenUsed="1"/>
     <w:lsdException w:name="index 8" w:semiHidden="1" w:unhideWhenUsed="1"/>
     <w:lsdException w:name="index 9" w:semiHidden="1" w:unhideWhenUsed="1"/>
-    <w:lsdException w:name="toc 1" w:semiHidden="1" w:uiPriority="39" w:unhideWhenUsed="1"/>
-    <w:lsdException w:name="toc 2" w:semiHidden="1" w:uiPriority="39" w:unhideWhenUsed="1"/>
-    <w:lsdException w:name="toc 3" w:semiHidden="1" w:uiPriority="39" w:unhideWhenUsed="1"/>
-    <w:lsdException w:name="toc 4" w:semiHidden="1" w:uiPriority="39" w:unhideWhenUsed="1"/>
-    <w:lsdException w:name="toc 5" w:semiHidden="1" w:uiPriority="39" w:unhideWhenUsed="1"/>
-    <w:lsdException w:name="toc 6" w:semiHidden="1" w:uiPriority="39" w:unhideWhenUsed="1"/>
-    <w:lsdException w:name="toc 7" w:semiHidden="1" w:uiPriority="39" w:unhideWhenUsed="1"/>
-    <w:lsdException w:name="toc 8" w:semiHidden="1" w:uiPriority="39" w:unhideWhenUsed="1"/>
-    <w:lsdException w:name="toc 9" w:semiHidden="1" w:uiPriority="39" w:unhideWhenUsed="1"/>
+    <w:lsdException w:name="toc 1" w:uiPriority="39" w:semiHidden="1" w:unhideWhenUsed="1"/>
+    <w:lsdException w:name="toc 2" w:uiPriority="39" w:semiHidden="1" w:unhideWhenUsed="1"/>
+    <w:lsdException w:name="toc 3" w:uiPriority="39" w:semiHidden="1" w:unhideWhenUsed="1"/>
+    <w:lsdException w:name="toc 4" w:uiPriority="39" w:semiHidden="1" w:unhideWhenUsed="1"/>
+    <w:lsdException w:name="toc 5" w:uiPriority="39" w:semiHidden="1" w:unhideWhenUsed="1"/>
+    <w:lsdException w:name="toc 6" w:uiPriority="39" w:semiHidden="1" w:unhideWhenUsed="1"/>
+    <w:lsdException w:name="toc 7" w:uiPriority="39" w:semiHidden="1" w:unhideWhenUsed="1"/>
+    <w:lsdException w:name="toc 8" w:uiPriority="39" w:semiHidden="1" w:unhideWhenUsed="1"/>
+    <w:lsdException w:name="toc 9" w:uiPriority="39" w:semiHidden="1" w:unhideWhenUsed="1"/>
     <w:lsdException w:name="Normal Indent" w:semiHidden="1" w:unhideWhenUsed="1"/>
     <w:lsdException w:name="footnote text" w:semiHidden="1" w:unhideWhenUsed="1"/>
     <w:lsdException w:name="annotation text" w:semiHidden="1" w:unhideWhenUsed="1"/>
     <w:lsdException w:name="header" w:semiHidden="1" w:unhideWhenUsed="1"/>
     <w:lsdException w:name="footer" w:semiHidden="1" w:unhideWhenUsed="1"/>
     <w:lsdException w:name="index heading" w:semiHidden="1" w:unhideWhenUsed="1"/>
-    <w:lsdException w:name="caption" w:semiHidden="1" w:uiPriority="35" w:unhideWhenUsed="1" w:qFormat="1"/>
+    <w:lsdException w:name="caption" w:uiPriority="35" w:semiHidden="1" w:unhideWhenUsed="1" w:qFormat="1"/>
     <w:lsdException w:name="table of figures" w:semiHidden="1" w:unhideWhenUsed="1"/>
     <w:lsdException w:name="envelope address" w:semiHidden="1" w:unhideWhenUsed="1"/>
     <w:lsdException w:name="envelope return" w:semiHidden="1" w:unhideWhenUsed="1"/>
@@ -584,7 +1458,7 @@
     <w:lsdException w:name="Title" w:uiPriority="10" w:qFormat="1"/>
     <w:lsdException w:name="Closing" w:semiHidden="1" w:unhideWhenUsed="1"/>
     <w:lsdException w:name="Signature" w:semiHidden="1" w:unhideWhenUsed="1"/>
-    <w:lsdException w:name="Default Paragraph Font" w:semiHidden="1" w:uiPriority="1" w:unhideWhenUsed="1"/>
+    <w:lsdException w:name="Default Paragraph Font" w:uiPriority="1" w:semiHidden="1" w:unhideWhenUsed="1"/>
     <w:lsdException w:name="Body Text" w:semiHidden="1" w:unhideWhenUsed="1"/>
     <w:lsdException w:name="Body Text Indent" w:semiHidden="1" w:unhideWhenUsed="1"/>
     <w:lsdException w:name="List Continue" w:semiHidden="1" w:unhideWhenUsed="1"/>
@@ -784,8 +1658,8 @@
     <w:lsdException w:name="Subtle Reference" w:uiPriority="31" w:qFormat="1"/>
     <w:lsdException w:name="Intense Reference" w:uiPriority="32" w:qFormat="1"/>
     <w:lsdException w:name="Book Title" w:uiPriority="33" w:qFormat="1"/>
-    <w:lsdException w:name="Bibliography" w:semiHidden="1" w:uiPriority="37" w:unhideWhenUsed="1"/>
-    <w:lsdException w:name="TOC Heading" w:semiHidden="1" w:uiPriority="39" w:unhideWhenUsed="1" w:qFormat="1"/>
+    <w:lsdException w:name="Bibliography" w:uiPriority="37" w:semiHidden="1" w:unhideWhenUsed="1"/>
+    <w:lsdException w:name="TOC Heading" w:uiPriority="39" w:semiHidden="1" w:unhideWhenUsed="1" w:qFormat="1"/>
     <w:lsdException w:name="Plain Table 1" w:uiPriority="41"/>
     <w:lsdException w:name="Plain Table 2" w:uiPriority="42"/>
     <w:lsdException w:name="Plain Table 3" w:uiPriority="43"/>
@@ -896,17 +1770,17 @@
     <w:lsdException w:name="Unresolved Mention" w:semiHidden="1" w:unhideWhenUsed="1"/>
     <w:lsdException w:name="Smart Link" w:semiHidden="1" w:unhideWhenUsed="1"/>
   </w:latentStyles>
-  <w:style w:type="paragraph" w:default="1" w:styleId="Normal">
+  <w:style w:type="paragraph" w:styleId="Normal" w:default="1">
     <w:name w:val="Normal"/>
     <w:qFormat/>
   </w:style>
-  <w:style w:type="character" w:default="1" w:styleId="DefaultParagraphFont">
+  <w:style w:type="character" w:styleId="DefaultParagraphFont" w:default="1">
     <w:name w:val="Default Paragraph Font"/>
     <w:uiPriority w:val="1"/>
     <w:semiHidden/>
     <w:unhideWhenUsed/>
   </w:style>
-  <w:style w:type="table" w:default="1" w:styleId="TableNormal">
+  <w:style w:type="table" w:styleId="TableNormal" w:default="1">
     <w:name w:val="Normal Table"/>
     <w:uiPriority w:val="99"/>
     <w:semiHidden/>
@@ -921,7 +1795,7 @@
       </w:tblCellMar>
     </w:tblPr>
   </w:style>
-  <w:style w:type="numbering" w:default="1" w:styleId="NoList">
+  <w:style w:type="numbering" w:styleId="NoList" w:default="1">
     <w:name w:val="No List"/>
     <w:uiPriority w:val="99"/>
     <w:semiHidden/>

</xml_diff>

<commit_message>
Update Diagnostic Test Form - Jason.docx
</commit_message>
<xml_diff>
--- a/Documentation/Diagnostic Test Form - Jason.docx
+++ b/Documentation/Diagnostic Test Form - Jason.docx
@@ -125,34 +125,62 @@
     <w:p>
       <w:pPr>
         <w:pStyle w:val="ListParagraph"/>
-        <w:pBdr>
-          <w:top w:val="single" w:sz="4" w:space="1" w:color="auto"/>
-          <w:left w:val="single" w:sz="4" w:space="4" w:color="auto"/>
-          <w:bottom w:val="single" w:sz="4" w:space="1" w:color="auto"/>
-          <w:right w:val="single" w:sz="4" w:space="4" w:color="auto"/>
-        </w:pBdr>
+        <w:numPr>
+          <w:ilvl w:val="1"/>
+          <w:numId w:val="1"/>
+        </w:numPr>
         <w:spacing w:after="0"/>
         <w:jc w:val="both"/>
         <w:rPr>
           <w:lang w:val="en-US"/>
         </w:rPr>
       </w:pPr>
+      <w:r>
+        <w:rPr>
+          <w:lang w:val="en-US"/>
+        </w:rPr>
+        <w:t>HP Reverb G2</w:t>
+      </w:r>
     </w:p>
     <w:p>
       <w:pPr>
         <w:pStyle w:val="ListParagraph"/>
-        <w:pBdr>
-          <w:top w:val="single" w:sz="4" w:space="1" w:color="auto"/>
-          <w:left w:val="single" w:sz="4" w:space="4" w:color="auto"/>
-          <w:bottom w:val="single" w:sz="4" w:space="1" w:color="auto"/>
-          <w:right w:val="single" w:sz="4" w:space="4" w:color="auto"/>
-        </w:pBdr>
+        <w:numPr>
+          <w:ilvl w:val="1"/>
+          <w:numId w:val="1"/>
+        </w:numPr>
         <w:spacing w:after="0"/>
         <w:jc w:val="both"/>
         <w:rPr>
           <w:lang w:val="en-US"/>
         </w:rPr>
       </w:pPr>
+      <w:r>
+        <w:rPr>
+          <w:lang w:val="en-US"/>
+        </w:rPr>
+        <w:t>Oculus Quest 2</w:t>
+      </w:r>
+    </w:p>
+    <w:p>
+      <w:pPr>
+        <w:pStyle w:val="ListParagraph"/>
+        <w:numPr>
+          <w:ilvl w:val="1"/>
+          <w:numId w:val="1"/>
+        </w:numPr>
+        <w:spacing w:after="0"/>
+        <w:jc w:val="both"/>
+        <w:rPr>
+          <w:lang w:val="en-US"/>
+        </w:rPr>
+      </w:pPr>
+      <w:r>
+        <w:rPr>
+          <w:lang w:val="en-US"/>
+        </w:rPr>
+        <w:t>Oculus Rift S</w:t>
+      </w:r>
     </w:p>
     <w:p>
       <w:pPr>
@@ -171,36 +199,336 @@
         <w:rPr>
           <w:lang w:val="en-US"/>
         </w:rPr>
-        <w:t>What is the Target FPS? Did the Game meet the Target FPS on the Target Hardware?</w:t>
+        <w:t>What is the Target FPS? Did the Game meet the Target FPS on the Target Hardware</w:t>
+      </w:r>
+      <w:r>
+        <w:rPr>
+          <w:lang w:val="en-US"/>
+        </w:rPr>
+        <w:t xml:space="preserve">?  </w:t>
+      </w:r>
+    </w:p>
+    <w:p>
+      <w:pPr>
+        <w:pStyle w:val="Normal"/>
+        <w:spacing w:after="0"/>
+        <w:jc w:val="both"/>
+        <w:rPr>
+          <w:lang w:val="en-US"/>
+        </w:rPr>
+      </w:pPr>
+      <w:r>
+        <w:rPr>
+          <w:lang w:val="en-US"/>
+        </w:rPr>
+        <w:t xml:space="preserve">Target FPS on all platforms is </w:t>
+      </w:r>
+      <w:r>
+        <w:rPr>
+          <w:lang w:val="en-US"/>
+        </w:rPr>
+        <w:t>6</w:t>
+      </w:r>
+      <w:r>
+        <w:rPr>
+          <w:lang w:val="en-US"/>
+        </w:rPr>
+        <w:t xml:space="preserve">0FPS, lower than this would </w:t>
+      </w:r>
+      <w:r>
+        <w:rPr>
+          <w:lang w:val="en-US"/>
+        </w:rPr>
+        <w:t>impact</w:t>
+      </w:r>
+      <w:r>
+        <w:rPr>
+          <w:lang w:val="en-US"/>
+        </w:rPr>
+        <w:t xml:space="preserve"> gameplay significantly, and would not be considered acceptable. </w:t>
       </w:r>
     </w:p>
     <w:p>
       <w:pPr>
         <w:pStyle w:val="ListParagraph"/>
-        <w:pBdr>
-          <w:top w:val="single" w:sz="4" w:space="1" w:color="auto"/>
-          <w:left w:val="single" w:sz="4" w:space="4" w:color="auto"/>
-          <w:bottom w:val="single" w:sz="4" w:space="1" w:color="auto"/>
-          <w:right w:val="single" w:sz="4" w:space="4" w:color="auto"/>
-        </w:pBdr>
-        <w:rPr>
-          <w:lang w:val="en-US"/>
-        </w:rPr>
-      </w:pPr>
+        <w:numPr>
+          <w:ilvl w:val="1"/>
+          <w:numId w:val="1"/>
+        </w:numPr>
+        <w:spacing w:after="0"/>
+        <w:jc w:val="both"/>
+        <w:rPr>
+          <w:lang w:val="en-US"/>
+        </w:rPr>
+      </w:pPr>
+      <w:r>
+        <w:rPr>
+          <w:lang w:val="en-US"/>
+        </w:rPr>
+        <w:t xml:space="preserve">Game exceeded target FPS, </w:t>
+      </w:r>
+      <w:r>
+        <w:rPr>
+          <w:lang w:val="en-US"/>
+        </w:rPr>
+        <w:t>did not dip below target</w:t>
+      </w:r>
     </w:p>
     <w:p>
       <w:pPr>
         <w:pStyle w:val="ListParagraph"/>
-        <w:pBdr>
-          <w:top w:val="single" w:sz="4" w:space="1" w:color="auto"/>
-          <w:left w:val="single" w:sz="4" w:space="4" w:color="auto"/>
-          <w:bottom w:val="single" w:sz="4" w:space="1" w:color="auto"/>
-          <w:right w:val="single" w:sz="4" w:space="4" w:color="auto"/>
-        </w:pBdr>
-        <w:rPr>
-          <w:lang w:val="en-US"/>
-        </w:rPr>
-      </w:pPr>
+        <w:numPr>
+          <w:ilvl w:val="1"/>
+          <w:numId w:val="1"/>
+        </w:numPr>
+        <w:spacing w:after="0"/>
+        <w:jc w:val="both"/>
+        <w:rPr>
+          <w:lang w:val="en-US"/>
+        </w:rPr>
+      </w:pPr>
+      <w:r>
+        <w:rPr>
+          <w:lang w:val="en-US"/>
+        </w:rPr>
+        <w:t>Game met target FPS</w:t>
+      </w:r>
+    </w:p>
+    <w:p>
+      <w:pPr>
+        <w:pStyle w:val="ListParagraph"/>
+        <w:numPr>
+          <w:ilvl w:val="1"/>
+          <w:numId w:val="1"/>
+        </w:numPr>
+        <w:spacing w:after="0"/>
+        <w:jc w:val="both"/>
+        <w:rPr>
+          <w:lang w:val="en-US"/>
+        </w:rPr>
+      </w:pPr>
+      <w:r>
+        <w:rPr>
+          <w:lang w:val="en-US"/>
+        </w:rPr>
+        <w:t>Game met target FPS mostly, with some frame drops</w:t>
+      </w:r>
+    </w:p>
+    <w:p>
+      <w:pPr>
+        <w:pStyle w:val="ListParagraph"/>
+        <w:numPr>
+          <w:ilvl w:val="0"/>
+          <w:numId w:val="1"/>
+        </w:numPr>
+        <w:rPr>
+          <w:noProof w:val="0"/>
+          <w:lang w:val="en-US"/>
+        </w:rPr>
+      </w:pPr>
+      <w:r>
+        <w:rPr>
+          <w:noProof w:val="0"/>
+          <w:lang w:val="en-US"/>
+        </w:rPr>
+        <w:t>What impact did filtering have on performance?</w:t>
+      </w:r>
+      <w:r>
+        <w:rPr>
+          <w:noProof w:val="0"/>
+          <w:lang w:val="en-US"/>
+        </w:rPr>
+        <w:t xml:space="preserve"> </w:t>
+      </w:r>
+    </w:p>
+    <w:p>
+      <w:pPr>
+        <w:pStyle w:val="ListParagraph"/>
+        <w:numPr>
+          <w:ilvl w:val="1"/>
+          <w:numId w:val="1"/>
+        </w:numPr>
+        <w:rPr>
+          <w:noProof w:val="0"/>
+          <w:lang w:val="en-US"/>
+        </w:rPr>
+      </w:pPr>
+      <w:r>
+        <w:rPr>
+          <w:noProof w:val="0"/>
+          <w:lang w:val="en-US"/>
+        </w:rPr>
+        <w:t xml:space="preserve">No </w:t>
+      </w:r>
+      <w:r>
+        <w:rPr>
+          <w:noProof w:val="0"/>
+          <w:lang w:val="en-US"/>
+        </w:rPr>
+        <w:t>noticeable</w:t>
+      </w:r>
+      <w:r>
+        <w:rPr>
+          <w:noProof w:val="0"/>
+          <w:lang w:val="en-US"/>
+        </w:rPr>
+        <w:t xml:space="preserve"> impact</w:t>
+      </w:r>
+      <w:r>
+        <w:rPr>
+          <w:noProof w:val="0"/>
+          <w:lang w:val="en-US"/>
+        </w:rPr>
+        <w:t>, textures are deliberately kept minimal</w:t>
+      </w:r>
+    </w:p>
+    <w:p>
+      <w:pPr>
+        <w:pStyle w:val="ListParagraph"/>
+        <w:numPr>
+          <w:ilvl w:val="1"/>
+          <w:numId w:val="1"/>
+        </w:numPr>
+        <w:rPr>
+          <w:noProof w:val="0"/>
+          <w:lang w:val="en-US"/>
+        </w:rPr>
+      </w:pPr>
+      <w:r>
+        <w:rPr>
+          <w:noProof w:val="0"/>
+          <w:lang w:val="en-US"/>
+        </w:rPr>
+        <w:t>No noticeable impact</w:t>
+      </w:r>
+    </w:p>
+    <w:p>
+      <w:pPr>
+        <w:pStyle w:val="ListParagraph"/>
+        <w:numPr>
+          <w:ilvl w:val="1"/>
+          <w:numId w:val="1"/>
+        </w:numPr>
+        <w:rPr>
+          <w:noProof w:val="0"/>
+          <w:lang w:val="en-US"/>
+        </w:rPr>
+      </w:pPr>
+      <w:r>
+        <w:rPr>
+          <w:noProof w:val="0"/>
+          <w:lang w:val="en-US"/>
+        </w:rPr>
+        <w:t>No noticeable impact</w:t>
+      </w:r>
+    </w:p>
+    <w:p>
+      <w:pPr>
+        <w:pStyle w:val="ListParagraph"/>
+        <w:numPr>
+          <w:ilvl w:val="0"/>
+          <w:numId w:val="1"/>
+        </w:numPr>
+        <w:rPr>
+          <w:noProof w:val="0"/>
+          <w:lang w:val="en-US"/>
+        </w:rPr>
+      </w:pPr>
+      <w:r>
+        <w:rPr>
+          <w:noProof w:val="0"/>
+          <w:lang w:val="en-US"/>
+        </w:rPr>
+        <w:t>What impact did anti-aliasing have on performance?</w:t>
+      </w:r>
+    </w:p>
+    <w:p>
+      <w:pPr>
+        <w:pStyle w:val="ListParagraph"/>
+        <w:numPr>
+          <w:ilvl w:val="1"/>
+          <w:numId w:val="1"/>
+        </w:numPr>
+        <w:rPr>
+          <w:noProof w:val="0"/>
+          <w:lang w:val="en-US"/>
+        </w:rPr>
+      </w:pPr>
+      <w:r>
+        <w:rPr>
+          <w:noProof w:val="0"/>
+          <w:lang w:val="en-US"/>
+        </w:rPr>
+        <w:t>No noticeable impact</w:t>
+      </w:r>
+      <w:r>
+        <w:rPr>
+          <w:noProof w:val="0"/>
+          <w:lang w:val="en-US"/>
+        </w:rPr>
+        <w:t xml:space="preserve"> </w:t>
+      </w:r>
+      <w:r>
+        <w:rPr>
+          <w:noProof w:val="0"/>
+          <w:lang w:val="en-US"/>
+        </w:rPr>
+        <w:t>using MSAA 4X</w:t>
+      </w:r>
+    </w:p>
+    <w:p>
+      <w:pPr>
+        <w:pStyle w:val="ListParagraph"/>
+        <w:numPr>
+          <w:ilvl w:val="1"/>
+          <w:numId w:val="1"/>
+        </w:numPr>
+        <w:rPr>
+          <w:noProof w:val="0"/>
+          <w:lang w:val="en-US"/>
+        </w:rPr>
+      </w:pPr>
+      <w:r>
+        <w:rPr>
+          <w:noProof w:val="0"/>
+          <w:lang w:val="en-US"/>
+        </w:rPr>
+        <w:t>No noticeable impact</w:t>
+      </w:r>
+      <w:r>
+        <w:rPr>
+          <w:noProof w:val="0"/>
+          <w:lang w:val="en-US"/>
+        </w:rPr>
+        <w:t xml:space="preserve"> using MSAA 4X</w:t>
+      </w:r>
+    </w:p>
+    <w:p>
+      <w:pPr>
+        <w:pStyle w:val="ListParagraph"/>
+        <w:numPr>
+          <w:ilvl w:val="1"/>
+          <w:numId w:val="1"/>
+        </w:numPr>
+        <w:rPr>
+          <w:noProof w:val="0"/>
+          <w:lang w:val="en-US"/>
+        </w:rPr>
+      </w:pPr>
+      <w:r>
+        <w:rPr>
+          <w:noProof w:val="0"/>
+          <w:lang w:val="en-US"/>
+        </w:rPr>
+        <w:t>No noticeable impact</w:t>
+      </w:r>
+      <w:r>
+        <w:rPr>
+          <w:noProof w:val="0"/>
+          <w:lang w:val="en-US"/>
+        </w:rPr>
+        <w:t xml:space="preserve"> using MSAA 4X</w:t>
+      </w:r>
     </w:p>
     <w:p>
       <w:pPr>
@@ -219,62 +547,12 @@
         <w:rPr>
           <w:lang w:val="en-US"/>
         </w:rPr>
-        <w:t>W</w:t>
-      </w:r>
-      <w:r>
-        <w:rPr>
-          <w:lang w:val="en-US"/>
-        </w:rPr>
-        <w:t>hat impact did filtering have on performa</w:t>
-      </w:r>
-      <w:r>
-        <w:rPr>
-          <w:lang w:val="en-US"/>
-        </w:rPr>
-        <w:t>n</w:t>
-      </w:r>
-      <w:r>
-        <w:rPr>
-          <w:lang w:val="en-US"/>
-        </w:rPr>
-        <w:t>ce?</w:t>
-      </w:r>
-    </w:p>
-    <w:p>
-      <w:pPr>
-        <w:pStyle w:val="ListParagraph"/>
-        <w:pBdr>
-          <w:top w:val="single" w:sz="4" w:space="1" w:color="auto"/>
-          <w:left w:val="single" w:sz="4" w:space="4" w:color="auto"/>
-          <w:bottom w:val="single" w:sz="4" w:space="1" w:color="auto"/>
-          <w:right w:val="single" w:sz="4" w:space="4" w:color="auto"/>
-        </w:pBdr>
-        <w:rPr>
-          <w:lang w:val="en-US"/>
-        </w:rPr>
-      </w:pPr>
-    </w:p>
-    <w:p>
-      <w:pPr>
-        <w:pStyle w:val="ListParagraph"/>
-        <w:pBdr>
-          <w:top w:val="single" w:sz="4" w:space="1" w:color="auto"/>
-          <w:left w:val="single" w:sz="4" w:space="4" w:color="auto"/>
-          <w:bottom w:val="single" w:sz="4" w:space="1" w:color="auto"/>
-          <w:right w:val="single" w:sz="4" w:space="4" w:color="auto"/>
-        </w:pBdr>
-        <w:rPr>
-          <w:lang w:val="en-US"/>
-        </w:rPr>
-      </w:pPr>
-    </w:p>
-    <w:p>
-      <w:pPr>
-        <w:pStyle w:val="ListParagraph"/>
-        <w:numPr>
-          <w:ilvl w:val="0"/>
-          <w:numId w:val="1"/>
-        </w:numPr>
+        <w:t>What impact, if any, did caustics and refraction have on performance?</w:t>
+      </w:r>
+    </w:p>
+    <w:p>
+      <w:pPr>
+        <w:pStyle w:val="Normal"/>
         <w:spacing w:after="0"/>
         <w:jc w:val="both"/>
         <w:rPr>
@@ -285,117 +563,11 @@
         <w:rPr>
           <w:lang w:val="en-US"/>
         </w:rPr>
-        <w:t xml:space="preserve">What impact did </w:t>
-      </w:r>
-      <w:r>
-        <w:rPr>
-          <w:lang w:val="en-US"/>
-        </w:rPr>
-        <w:t>anti-aliasing</w:t>
-      </w:r>
-      <w:r>
-        <w:rPr>
-          <w:lang w:val="en-US"/>
-        </w:rPr>
-        <w:t xml:space="preserve"> have on performance?</w:t>
-      </w:r>
-    </w:p>
-    <w:p>
-      <w:pPr>
-        <w:pStyle w:val="ListParagraph"/>
-        <w:pBdr>
-          <w:top w:val="single" w:sz="4" w:space="1" w:color="auto"/>
-          <w:left w:val="single" w:sz="4" w:space="4" w:color="auto"/>
-          <w:bottom w:val="single" w:sz="4" w:space="1" w:color="auto"/>
-          <w:right w:val="single" w:sz="4" w:space="4" w:color="auto"/>
-        </w:pBdr>
-        <w:rPr>
-          <w:lang w:val="en-US"/>
-        </w:rPr>
-      </w:pPr>
-    </w:p>
-    <w:p>
-      <w:pPr>
-        <w:pStyle w:val="ListParagraph"/>
-        <w:pBdr>
-          <w:top w:val="single" w:sz="4" w:space="1" w:color="auto"/>
-          <w:left w:val="single" w:sz="4" w:space="4" w:color="auto"/>
-          <w:bottom w:val="single" w:sz="4" w:space="1" w:color="auto"/>
-          <w:right w:val="single" w:sz="4" w:space="4" w:color="auto"/>
-        </w:pBdr>
-        <w:rPr>
-          <w:lang w:val="en-US"/>
-        </w:rPr>
-      </w:pPr>
-    </w:p>
-    <w:p>
-      <w:pPr>
-        <w:pStyle w:val="ListParagraph"/>
-        <w:numPr>
-          <w:ilvl w:val="0"/>
-          <w:numId w:val="1"/>
-        </w:numPr>
-        <w:spacing w:after="0"/>
-        <w:jc w:val="both"/>
-        <w:rPr>
-          <w:lang w:val="en-US"/>
-        </w:rPr>
-      </w:pPr>
-      <w:r>
-        <w:rPr>
-          <w:lang w:val="en-US"/>
-        </w:rPr>
-        <w:t>What impact, if any, did caustics and refraction have on performance?</w:t>
-      </w:r>
-    </w:p>
-    <w:p>
-      <w:pPr>
-        <w:pStyle w:val="ListParagraph"/>
-        <w:pBdr>
-          <w:top w:val="single" w:sz="4" w:space="1" w:color="auto"/>
-          <w:left w:val="single" w:sz="4" w:space="4" w:color="auto"/>
-          <w:bottom w:val="single" w:sz="4" w:space="1" w:color="auto"/>
-          <w:right w:val="single" w:sz="4" w:space="4" w:color="auto"/>
-        </w:pBdr>
-        <w:rPr>
-          <w:lang w:val="en-US"/>
-        </w:rPr>
-      </w:pPr>
-    </w:p>
-    <w:p>
-      <w:pPr>
-        <w:pStyle w:val="ListParagraph"/>
-        <w:pBdr>
-          <w:top w:val="single" w:sz="4" w:space="1" w:color="auto"/>
-          <w:left w:val="single" w:sz="4" w:space="4" w:color="auto"/>
-          <w:bottom w:val="single" w:sz="4" w:space="1" w:color="auto"/>
-          <w:right w:val="single" w:sz="4" w:space="4" w:color="auto"/>
-        </w:pBdr>
-        <w:rPr>
-          <w:lang w:val="en-US"/>
-        </w:rPr>
-      </w:pPr>
-    </w:p>
-    <w:p>
-      <w:pPr>
-        <w:spacing w:after="0"/>
-        <w:jc w:val="both"/>
-        <w:rPr>
-          <w:lang w:val="en-US"/>
-        </w:rPr>
-      </w:pPr>
-    </w:p>
-    <w:p>
-      <w:pPr>
-        <w:spacing w:after="0"/>
-        <w:jc w:val="both"/>
-        <w:rPr>
-          <w:lang w:val="en-US"/>
-        </w:rPr>
-      </w:pPr>
+        <w:t>This game does not implement caustics or refraction.</w:t>
+      </w:r>
     </w:p>
     <w:sectPr>
-      <w:pgSz w:w="11906" w:h="16838"/>
+      <w:pgSz w:w="11906" w:h="16838" w:orient="portrait"/>
       <w:pgMar w:top="1440" w:right="1440" w:bottom="1440" w:left="1440" w:header="708" w:footer="708" w:gutter="0"/>
       <w:cols w:space="708"/>
       <w:docGrid w:linePitch="360"/>
@@ -406,11 +578,691 @@
 
 <file path=word/numbering.xml><?xml version="1.0" encoding="utf-8"?>
 <w:numbering xmlns:wpc="http://schemas.microsoft.com/office/word/2010/wordprocessingCanvas" xmlns:cx="http://schemas.microsoft.com/office/drawing/2014/chartex" xmlns:cx1="http://schemas.microsoft.com/office/drawing/2015/9/8/chartex" xmlns:cx2="http://schemas.microsoft.com/office/drawing/2015/10/21/chartex" xmlns:cx3="http://schemas.microsoft.com/office/drawing/2016/5/9/chartex" xmlns:cx4="http://schemas.microsoft.com/office/drawing/2016/5/10/chartex" xmlns:cx5="http://schemas.microsoft.com/office/drawing/2016/5/11/chartex" xmlns:cx6="http://schemas.microsoft.com/office/drawing/2016/5/12/chartex" xmlns:cx7="http://schemas.microsoft.com/office/drawing/2016/5/13/chartex" xmlns:cx8="http://schemas.microsoft.com/office/drawing/2016/5/14/chartex" xmlns:mc="http://schemas.openxmlformats.org/markup-compatibility/2006" xmlns:aink="http://schemas.microsoft.com/office/drawing/2016/ink" xmlns:am3d="http://schemas.microsoft.com/office/drawing/2017/model3d" xmlns:o="urn:schemas-microsoft-com:office:office" xmlns:r="http://schemas.openxmlformats.org/officeDocument/2006/relationships" xmlns:m="http://schemas.openxmlformats.org/officeDocument/2006/math" xmlns:v="urn:schemas-microsoft-com:vml" xmlns:wp14="http://schemas.microsoft.com/office/word/2010/wordprocessingDrawing" xmlns:wp="http://schemas.openxmlformats.org/drawingml/2006/wordprocessingDrawing" xmlns:w10="urn:schemas-microsoft-com:office:word" xmlns:w="http://schemas.openxmlformats.org/wordprocessingml/2006/main" xmlns:w14="http://schemas.microsoft.com/office/word/2010/wordml" xmlns:w15="http://schemas.microsoft.com/office/word/2012/wordml" xmlns:w16cex="http://schemas.microsoft.com/office/word/2018/wordml/cex" xmlns:w16cid="http://schemas.microsoft.com/office/word/2016/wordml/cid" xmlns:w16="http://schemas.microsoft.com/office/word/2018/wordml" xmlns:w16sdtdh="http://schemas.microsoft.com/office/word/2020/wordml/sdtdatahash" xmlns:w16se="http://schemas.microsoft.com/office/word/2015/wordml/symex" xmlns:wpg="http://schemas.microsoft.com/office/word/2010/wordprocessingGroup" xmlns:wpi="http://schemas.microsoft.com/office/word/2010/wordprocessingInk" xmlns:wne="http://schemas.microsoft.com/office/word/2006/wordml" xmlns:wps="http://schemas.microsoft.com/office/word/2010/wordprocessingShape" mc:Ignorable="w14 w15 w16se w16cid w16 w16cex w16sdtdh wp14">
+  <w:abstractNum xmlns:w="http://schemas.openxmlformats.org/wordprocessingml/2006/main" w:abstractNumId="8">
+    <w:nsid w:val="4fd9a292"/>
+    <w:multiLevelType xmlns:w="http://schemas.openxmlformats.org/wordprocessingml/2006/main" w:val="hybridMultilevel"/>
+    <w:lvl xmlns:w="http://schemas.openxmlformats.org/wordprocessingml/2006/main" w:ilvl="0">
+      <w:start w:val="1"/>
+      <w:numFmt w:val="decimal"/>
+      <w:lvlText w:val="%1."/>
+      <w:lvlJc w:val="left"/>
+      <w:pPr>
+        <w:ind w:left="720" w:hanging="360"/>
+      </w:pPr>
+    </w:lvl>
+    <w:lvl xmlns:w="http://schemas.openxmlformats.org/wordprocessingml/2006/main" w:ilvl="1">
+      <w:start w:val="1"/>
+      <w:numFmt w:val="lowerLetter"/>
+      <w:lvlText w:val="%2."/>
+      <w:lvlJc w:val="left"/>
+      <w:pPr>
+        <w:ind w:left="1440" w:hanging="360"/>
+      </w:pPr>
+    </w:lvl>
+    <w:lvl xmlns:w="http://schemas.openxmlformats.org/wordprocessingml/2006/main" w:ilvl="2">
+      <w:start w:val="1"/>
+      <w:numFmt w:val="lowerRoman"/>
+      <w:lvlText w:val="%3."/>
+      <w:lvlJc w:val="right"/>
+      <w:pPr>
+        <w:ind w:left="2160" w:hanging="180"/>
+      </w:pPr>
+    </w:lvl>
+    <w:lvl xmlns:w="http://schemas.openxmlformats.org/wordprocessingml/2006/main" w:ilvl="3">
+      <w:start w:val="1"/>
+      <w:numFmt w:val="decimal"/>
+      <w:lvlText w:val="%4."/>
+      <w:lvlJc w:val="left"/>
+      <w:pPr>
+        <w:ind w:left="2880" w:hanging="360"/>
+      </w:pPr>
+    </w:lvl>
+    <w:lvl xmlns:w="http://schemas.openxmlformats.org/wordprocessingml/2006/main" w:ilvl="4">
+      <w:start w:val="1"/>
+      <w:numFmt w:val="lowerLetter"/>
+      <w:lvlText w:val="%5."/>
+      <w:lvlJc w:val="left"/>
+      <w:pPr>
+        <w:ind w:left="3600" w:hanging="360"/>
+      </w:pPr>
+    </w:lvl>
+    <w:lvl xmlns:w="http://schemas.openxmlformats.org/wordprocessingml/2006/main" w:ilvl="5">
+      <w:start w:val="1"/>
+      <w:numFmt w:val="lowerRoman"/>
+      <w:lvlText w:val="%6."/>
+      <w:lvlJc w:val="right"/>
+      <w:pPr>
+        <w:ind w:left="4320" w:hanging="180"/>
+      </w:pPr>
+    </w:lvl>
+    <w:lvl xmlns:w="http://schemas.openxmlformats.org/wordprocessingml/2006/main" w:ilvl="6">
+      <w:start w:val="1"/>
+      <w:numFmt w:val="decimal"/>
+      <w:lvlText w:val="%7."/>
+      <w:lvlJc w:val="left"/>
+      <w:pPr>
+        <w:ind w:left="5040" w:hanging="360"/>
+      </w:pPr>
+    </w:lvl>
+    <w:lvl xmlns:w="http://schemas.openxmlformats.org/wordprocessingml/2006/main" w:ilvl="7">
+      <w:start w:val="1"/>
+      <w:numFmt w:val="lowerLetter"/>
+      <w:lvlText w:val="%8."/>
+      <w:lvlJc w:val="left"/>
+      <w:pPr>
+        <w:ind w:left="5760" w:hanging="360"/>
+      </w:pPr>
+    </w:lvl>
+    <w:lvl xmlns:w="http://schemas.openxmlformats.org/wordprocessingml/2006/main" w:ilvl="8">
+      <w:start w:val="1"/>
+      <w:numFmt w:val="lowerRoman"/>
+      <w:lvlText w:val="%9."/>
+      <w:lvlJc w:val="right"/>
+      <w:pPr>
+        <w:ind w:left="6480" w:hanging="180"/>
+      </w:pPr>
+    </w:lvl>
+  </w:abstractNum>
+  <w:abstractNum xmlns:w="http://schemas.openxmlformats.org/wordprocessingml/2006/main" w:abstractNumId="7">
+    <w:nsid w:val="68872a1e"/>
+    <w:multiLevelType xmlns:w="http://schemas.openxmlformats.org/wordprocessingml/2006/main" w:val="hybridMultilevel"/>
+    <w:lvl xmlns:w="http://schemas.openxmlformats.org/wordprocessingml/2006/main" w:ilvl="0">
+      <w:start w:val="1"/>
+      <w:numFmt w:val="decimal"/>
+      <w:lvlText w:val="%1."/>
+      <w:lvlJc w:val="left"/>
+      <w:pPr>
+        <w:ind w:left="720" w:hanging="360"/>
+      </w:pPr>
+    </w:lvl>
+    <w:lvl xmlns:w="http://schemas.openxmlformats.org/wordprocessingml/2006/main" w:ilvl="1">
+      <w:start w:val="1"/>
+      <w:numFmt w:val="lowerLetter"/>
+      <w:lvlText w:val="%2."/>
+      <w:lvlJc w:val="left"/>
+      <w:pPr>
+        <w:ind w:left="1440" w:hanging="360"/>
+      </w:pPr>
+    </w:lvl>
+    <w:lvl xmlns:w="http://schemas.openxmlformats.org/wordprocessingml/2006/main" w:ilvl="2">
+      <w:start w:val="1"/>
+      <w:numFmt w:val="lowerRoman"/>
+      <w:lvlText w:val="%3."/>
+      <w:lvlJc w:val="right"/>
+      <w:pPr>
+        <w:ind w:left="2160" w:hanging="180"/>
+      </w:pPr>
+    </w:lvl>
+    <w:lvl xmlns:w="http://schemas.openxmlformats.org/wordprocessingml/2006/main" w:ilvl="3">
+      <w:start w:val="1"/>
+      <w:numFmt w:val="decimal"/>
+      <w:lvlText w:val="%4."/>
+      <w:lvlJc w:val="left"/>
+      <w:pPr>
+        <w:ind w:left="2880" w:hanging="360"/>
+      </w:pPr>
+    </w:lvl>
+    <w:lvl xmlns:w="http://schemas.openxmlformats.org/wordprocessingml/2006/main" w:ilvl="4">
+      <w:start w:val="1"/>
+      <w:numFmt w:val="lowerLetter"/>
+      <w:lvlText w:val="%5."/>
+      <w:lvlJc w:val="left"/>
+      <w:pPr>
+        <w:ind w:left="3600" w:hanging="360"/>
+      </w:pPr>
+    </w:lvl>
+    <w:lvl xmlns:w="http://schemas.openxmlformats.org/wordprocessingml/2006/main" w:ilvl="5">
+      <w:start w:val="1"/>
+      <w:numFmt w:val="lowerRoman"/>
+      <w:lvlText w:val="%6."/>
+      <w:lvlJc w:val="right"/>
+      <w:pPr>
+        <w:ind w:left="4320" w:hanging="180"/>
+      </w:pPr>
+    </w:lvl>
+    <w:lvl xmlns:w="http://schemas.openxmlformats.org/wordprocessingml/2006/main" w:ilvl="6">
+      <w:start w:val="1"/>
+      <w:numFmt w:val="decimal"/>
+      <w:lvlText w:val="%7."/>
+      <w:lvlJc w:val="left"/>
+      <w:pPr>
+        <w:ind w:left="5040" w:hanging="360"/>
+      </w:pPr>
+    </w:lvl>
+    <w:lvl xmlns:w="http://schemas.openxmlformats.org/wordprocessingml/2006/main" w:ilvl="7">
+      <w:start w:val="1"/>
+      <w:numFmt w:val="lowerLetter"/>
+      <w:lvlText w:val="%8."/>
+      <w:lvlJc w:val="left"/>
+      <w:pPr>
+        <w:ind w:left="5760" w:hanging="360"/>
+      </w:pPr>
+    </w:lvl>
+    <w:lvl xmlns:w="http://schemas.openxmlformats.org/wordprocessingml/2006/main" w:ilvl="8">
+      <w:start w:val="1"/>
+      <w:numFmt w:val="lowerRoman"/>
+      <w:lvlText w:val="%9."/>
+      <w:lvlJc w:val="right"/>
+      <w:pPr>
+        <w:ind w:left="6480" w:hanging="180"/>
+      </w:pPr>
+    </w:lvl>
+  </w:abstractNum>
+  <w:abstractNum xmlns:w="http://schemas.openxmlformats.org/wordprocessingml/2006/main" w:abstractNumId="6">
+    <w:nsid w:val="7f4dbcd0"/>
+    <w:multiLevelType xmlns:w="http://schemas.openxmlformats.org/wordprocessingml/2006/main" w:val="hybridMultilevel"/>
+    <w:lvl xmlns:w="http://schemas.openxmlformats.org/wordprocessingml/2006/main" w:ilvl="0">
+      <w:start w:val="1"/>
+      <w:numFmt w:val="decimal"/>
+      <w:lvlText w:val="%1."/>
+      <w:lvlJc w:val="left"/>
+      <w:pPr>
+        <w:ind w:left="720" w:hanging="360"/>
+      </w:pPr>
+    </w:lvl>
+    <w:lvl xmlns:w="http://schemas.openxmlformats.org/wordprocessingml/2006/main" w:ilvl="1">
+      <w:start w:val="1"/>
+      <w:numFmt w:val="lowerLetter"/>
+      <w:lvlText w:val="%2."/>
+      <w:lvlJc w:val="left"/>
+      <w:pPr>
+        <w:ind w:left="1440" w:hanging="360"/>
+      </w:pPr>
+    </w:lvl>
+    <w:lvl xmlns:w="http://schemas.openxmlformats.org/wordprocessingml/2006/main" w:ilvl="2">
+      <w:start w:val="1"/>
+      <w:numFmt w:val="lowerRoman"/>
+      <w:lvlText w:val="%3."/>
+      <w:lvlJc w:val="right"/>
+      <w:pPr>
+        <w:ind w:left="2160" w:hanging="180"/>
+      </w:pPr>
+    </w:lvl>
+    <w:lvl xmlns:w="http://schemas.openxmlformats.org/wordprocessingml/2006/main" w:ilvl="3">
+      <w:start w:val="1"/>
+      <w:numFmt w:val="decimal"/>
+      <w:lvlText w:val="%4."/>
+      <w:lvlJc w:val="left"/>
+      <w:pPr>
+        <w:ind w:left="2880" w:hanging="360"/>
+      </w:pPr>
+    </w:lvl>
+    <w:lvl xmlns:w="http://schemas.openxmlformats.org/wordprocessingml/2006/main" w:ilvl="4">
+      <w:start w:val="1"/>
+      <w:numFmt w:val="lowerLetter"/>
+      <w:lvlText w:val="%5."/>
+      <w:lvlJc w:val="left"/>
+      <w:pPr>
+        <w:ind w:left="3600" w:hanging="360"/>
+      </w:pPr>
+    </w:lvl>
+    <w:lvl xmlns:w="http://schemas.openxmlformats.org/wordprocessingml/2006/main" w:ilvl="5">
+      <w:start w:val="1"/>
+      <w:numFmt w:val="lowerRoman"/>
+      <w:lvlText w:val="%6."/>
+      <w:lvlJc w:val="right"/>
+      <w:pPr>
+        <w:ind w:left="4320" w:hanging="180"/>
+      </w:pPr>
+    </w:lvl>
+    <w:lvl xmlns:w="http://schemas.openxmlformats.org/wordprocessingml/2006/main" w:ilvl="6">
+      <w:start w:val="1"/>
+      <w:numFmt w:val="decimal"/>
+      <w:lvlText w:val="%7."/>
+      <w:lvlJc w:val="left"/>
+      <w:pPr>
+        <w:ind w:left="5040" w:hanging="360"/>
+      </w:pPr>
+    </w:lvl>
+    <w:lvl xmlns:w="http://schemas.openxmlformats.org/wordprocessingml/2006/main" w:ilvl="7">
+      <w:start w:val="1"/>
+      <w:numFmt w:val="lowerLetter"/>
+      <w:lvlText w:val="%8."/>
+      <w:lvlJc w:val="left"/>
+      <w:pPr>
+        <w:ind w:left="5760" w:hanging="360"/>
+      </w:pPr>
+    </w:lvl>
+    <w:lvl xmlns:w="http://schemas.openxmlformats.org/wordprocessingml/2006/main" w:ilvl="8">
+      <w:start w:val="1"/>
+      <w:numFmt w:val="lowerRoman"/>
+      <w:lvlText w:val="%9."/>
+      <w:lvlJc w:val="right"/>
+      <w:pPr>
+        <w:ind w:left="6480" w:hanging="180"/>
+      </w:pPr>
+    </w:lvl>
+  </w:abstractNum>
+  <w:abstractNum xmlns:w="http://schemas.openxmlformats.org/wordprocessingml/2006/main" w:abstractNumId="5">
+    <w:nsid w:val="5b2d468e"/>
+    <w:multiLevelType xmlns:w="http://schemas.openxmlformats.org/wordprocessingml/2006/main" w:val="hybridMultilevel"/>
+    <w:lvl xmlns:w="http://schemas.openxmlformats.org/wordprocessingml/2006/main" w:ilvl="0">
+      <w:start w:val="1"/>
+      <w:numFmt w:val="decimal"/>
+      <w:lvlText w:val="%1."/>
+      <w:lvlJc w:val="left"/>
+      <w:pPr>
+        <w:ind w:left="720" w:hanging="360"/>
+      </w:pPr>
+    </w:lvl>
+    <w:lvl xmlns:w="http://schemas.openxmlformats.org/wordprocessingml/2006/main" w:ilvl="1">
+      <w:start w:val="1"/>
+      <w:numFmt w:val="lowerLetter"/>
+      <w:lvlText w:val="%2."/>
+      <w:lvlJc w:val="left"/>
+      <w:pPr>
+        <w:ind w:left="1440" w:hanging="360"/>
+      </w:pPr>
+    </w:lvl>
+    <w:lvl xmlns:w="http://schemas.openxmlformats.org/wordprocessingml/2006/main" w:ilvl="2">
+      <w:start w:val="1"/>
+      <w:numFmt w:val="lowerRoman"/>
+      <w:lvlText w:val="%3."/>
+      <w:lvlJc w:val="right"/>
+      <w:pPr>
+        <w:ind w:left="2160" w:hanging="180"/>
+      </w:pPr>
+    </w:lvl>
+    <w:lvl xmlns:w="http://schemas.openxmlformats.org/wordprocessingml/2006/main" w:ilvl="3">
+      <w:start w:val="1"/>
+      <w:numFmt w:val="decimal"/>
+      <w:lvlText w:val="%4."/>
+      <w:lvlJc w:val="left"/>
+      <w:pPr>
+        <w:ind w:left="2880" w:hanging="360"/>
+      </w:pPr>
+    </w:lvl>
+    <w:lvl xmlns:w="http://schemas.openxmlformats.org/wordprocessingml/2006/main" w:ilvl="4">
+      <w:start w:val="1"/>
+      <w:numFmt w:val="lowerLetter"/>
+      <w:lvlText w:val="%5."/>
+      <w:lvlJc w:val="left"/>
+      <w:pPr>
+        <w:ind w:left="3600" w:hanging="360"/>
+      </w:pPr>
+    </w:lvl>
+    <w:lvl xmlns:w="http://schemas.openxmlformats.org/wordprocessingml/2006/main" w:ilvl="5">
+      <w:start w:val="1"/>
+      <w:numFmt w:val="lowerRoman"/>
+      <w:lvlText w:val="%6."/>
+      <w:lvlJc w:val="right"/>
+      <w:pPr>
+        <w:ind w:left="4320" w:hanging="180"/>
+      </w:pPr>
+    </w:lvl>
+    <w:lvl xmlns:w="http://schemas.openxmlformats.org/wordprocessingml/2006/main" w:ilvl="6">
+      <w:start w:val="1"/>
+      <w:numFmt w:val="decimal"/>
+      <w:lvlText w:val="%7."/>
+      <w:lvlJc w:val="left"/>
+      <w:pPr>
+        <w:ind w:left="5040" w:hanging="360"/>
+      </w:pPr>
+    </w:lvl>
+    <w:lvl xmlns:w="http://schemas.openxmlformats.org/wordprocessingml/2006/main" w:ilvl="7">
+      <w:start w:val="1"/>
+      <w:numFmt w:val="lowerLetter"/>
+      <w:lvlText w:val="%8."/>
+      <w:lvlJc w:val="left"/>
+      <w:pPr>
+        <w:ind w:left="5760" w:hanging="360"/>
+      </w:pPr>
+    </w:lvl>
+    <w:lvl xmlns:w="http://schemas.openxmlformats.org/wordprocessingml/2006/main" w:ilvl="8">
+      <w:start w:val="1"/>
+      <w:numFmt w:val="lowerRoman"/>
+      <w:lvlText w:val="%9."/>
+      <w:lvlJc w:val="right"/>
+      <w:pPr>
+        <w:ind w:left="6480" w:hanging="180"/>
+      </w:pPr>
+    </w:lvl>
+  </w:abstractNum>
+  <w:abstractNum xmlns:w="http://schemas.openxmlformats.org/wordprocessingml/2006/main" w:abstractNumId="4">
+    <w:nsid w:val="44fe9952"/>
+    <w:multiLevelType xmlns:w="http://schemas.openxmlformats.org/wordprocessingml/2006/main" w:val="hybridMultilevel"/>
+    <w:lvl xmlns:w="http://schemas.openxmlformats.org/wordprocessingml/2006/main" w:ilvl="0">
+      <w:start w:val="1"/>
+      <w:numFmt w:val="decimal"/>
+      <w:lvlText w:val="%1."/>
+      <w:lvlJc w:val="left"/>
+      <w:pPr>
+        <w:ind w:left="720" w:hanging="360"/>
+      </w:pPr>
+    </w:lvl>
+    <w:lvl xmlns:w="http://schemas.openxmlformats.org/wordprocessingml/2006/main" w:ilvl="1">
+      <w:start w:val="1"/>
+      <w:numFmt w:val="lowerLetter"/>
+      <w:lvlText w:val="%2."/>
+      <w:lvlJc w:val="left"/>
+      <w:pPr>
+        <w:ind w:left="1440" w:hanging="360"/>
+      </w:pPr>
+    </w:lvl>
+    <w:lvl xmlns:w="http://schemas.openxmlformats.org/wordprocessingml/2006/main" w:ilvl="2">
+      <w:start w:val="1"/>
+      <w:numFmt w:val="lowerRoman"/>
+      <w:lvlText w:val="%3."/>
+      <w:lvlJc w:val="right"/>
+      <w:pPr>
+        <w:ind w:left="2160" w:hanging="180"/>
+      </w:pPr>
+    </w:lvl>
+    <w:lvl xmlns:w="http://schemas.openxmlformats.org/wordprocessingml/2006/main" w:ilvl="3">
+      <w:start w:val="1"/>
+      <w:numFmt w:val="decimal"/>
+      <w:lvlText w:val="%4."/>
+      <w:lvlJc w:val="left"/>
+      <w:pPr>
+        <w:ind w:left="2880" w:hanging="360"/>
+      </w:pPr>
+    </w:lvl>
+    <w:lvl xmlns:w="http://schemas.openxmlformats.org/wordprocessingml/2006/main" w:ilvl="4">
+      <w:start w:val="1"/>
+      <w:numFmt w:val="lowerLetter"/>
+      <w:lvlText w:val="%5."/>
+      <w:lvlJc w:val="left"/>
+      <w:pPr>
+        <w:ind w:left="3600" w:hanging="360"/>
+      </w:pPr>
+    </w:lvl>
+    <w:lvl xmlns:w="http://schemas.openxmlformats.org/wordprocessingml/2006/main" w:ilvl="5">
+      <w:start w:val="1"/>
+      <w:numFmt w:val="lowerRoman"/>
+      <w:lvlText w:val="%6."/>
+      <w:lvlJc w:val="right"/>
+      <w:pPr>
+        <w:ind w:left="4320" w:hanging="180"/>
+      </w:pPr>
+    </w:lvl>
+    <w:lvl xmlns:w="http://schemas.openxmlformats.org/wordprocessingml/2006/main" w:ilvl="6">
+      <w:start w:val="1"/>
+      <w:numFmt w:val="decimal"/>
+      <w:lvlText w:val="%7."/>
+      <w:lvlJc w:val="left"/>
+      <w:pPr>
+        <w:ind w:left="5040" w:hanging="360"/>
+      </w:pPr>
+    </w:lvl>
+    <w:lvl xmlns:w="http://schemas.openxmlformats.org/wordprocessingml/2006/main" w:ilvl="7">
+      <w:start w:val="1"/>
+      <w:numFmt w:val="lowerLetter"/>
+      <w:lvlText w:val="%8."/>
+      <w:lvlJc w:val="left"/>
+      <w:pPr>
+        <w:ind w:left="5760" w:hanging="360"/>
+      </w:pPr>
+    </w:lvl>
+    <w:lvl xmlns:w="http://schemas.openxmlformats.org/wordprocessingml/2006/main" w:ilvl="8">
+      <w:start w:val="1"/>
+      <w:numFmt w:val="lowerRoman"/>
+      <w:lvlText w:val="%9."/>
+      <w:lvlJc w:val="right"/>
+      <w:pPr>
+        <w:ind w:left="6480" w:hanging="180"/>
+      </w:pPr>
+    </w:lvl>
+  </w:abstractNum>
+  <w:abstractNum xmlns:w="http://schemas.openxmlformats.org/wordprocessingml/2006/main" w:abstractNumId="3">
+    <w:nsid w:val="5ff1228c"/>
+    <w:multiLevelType xmlns:w="http://schemas.openxmlformats.org/wordprocessingml/2006/main" w:val="multilevel"/>
+    <w:lvl xmlns:w="http://schemas.openxmlformats.org/wordprocessingml/2006/main" w:ilvl="0">
+      <w:start w:val="1"/>
+      <w:numFmt w:val="decimal"/>
+      <w:lvlText w:val="%1."/>
+      <w:lvlJc w:val="left"/>
+      <w:pPr>
+        <w:ind w:left="720" w:hanging="360"/>
+      </w:pPr>
+    </w:lvl>
+    <w:lvl xmlns:w="http://schemas.openxmlformats.org/wordprocessingml/2006/main" w:ilvl="1">
+      <w:start w:val="1"/>
+      <w:numFmt w:val="decimal"/>
+      <w:lvlText w:val="%1.%2."/>
+      <w:lvlJc w:val="left"/>
+      <w:pPr>
+        <w:ind w:left="1440" w:hanging="360"/>
+      </w:pPr>
+    </w:lvl>
+    <w:lvl xmlns:w="http://schemas.openxmlformats.org/wordprocessingml/2006/main" w:ilvl="2">
+      <w:start w:val="1"/>
+      <w:numFmt w:val="decimal"/>
+      <w:lvlText w:val="%1.%2.%3."/>
+      <w:lvlJc w:val="left"/>
+      <w:pPr>
+        <w:ind w:left="2160" w:hanging="180"/>
+      </w:pPr>
+    </w:lvl>
+    <w:lvl xmlns:w="http://schemas.openxmlformats.org/wordprocessingml/2006/main" w:ilvl="3">
+      <w:start w:val="1"/>
+      <w:numFmt w:val="decimal"/>
+      <w:lvlText w:val="%1.%2.%3.%4."/>
+      <w:lvlJc w:val="left"/>
+      <w:pPr>
+        <w:ind w:left="2880" w:hanging="360"/>
+      </w:pPr>
+    </w:lvl>
+    <w:lvl xmlns:w="http://schemas.openxmlformats.org/wordprocessingml/2006/main" w:ilvl="4">
+      <w:start w:val="1"/>
+      <w:numFmt w:val="decimal"/>
+      <w:lvlText w:val="%1.%2.%3.%4.%5."/>
+      <w:lvlJc w:val="left"/>
+      <w:pPr>
+        <w:ind w:left="3600" w:hanging="360"/>
+      </w:pPr>
+    </w:lvl>
+    <w:lvl xmlns:w="http://schemas.openxmlformats.org/wordprocessingml/2006/main" w:ilvl="5">
+      <w:start w:val="1"/>
+      <w:numFmt w:val="decimal"/>
+      <w:lvlText w:val="%1.%2.%3.%4.%5.%6."/>
+      <w:lvlJc w:val="left"/>
+      <w:pPr>
+        <w:ind w:left="4320" w:hanging="180"/>
+      </w:pPr>
+    </w:lvl>
+    <w:lvl xmlns:w="http://schemas.openxmlformats.org/wordprocessingml/2006/main" w:ilvl="6">
+      <w:start w:val="1"/>
+      <w:numFmt w:val="decimal"/>
+      <w:lvlText w:val="%1.%2.%3.%4.%5.%6.%7."/>
+      <w:lvlJc w:val="left"/>
+      <w:pPr>
+        <w:ind w:left="5040" w:hanging="360"/>
+      </w:pPr>
+    </w:lvl>
+    <w:lvl xmlns:w="http://schemas.openxmlformats.org/wordprocessingml/2006/main" w:ilvl="7">
+      <w:start w:val="1"/>
+      <w:numFmt w:val="decimal"/>
+      <w:lvlText w:val="%1.%2.%3.%4.%5.%6.%7.%8."/>
+      <w:lvlJc w:val="left"/>
+      <w:pPr>
+        <w:ind w:left="5760" w:hanging="360"/>
+      </w:pPr>
+    </w:lvl>
+    <w:lvl xmlns:w="http://schemas.openxmlformats.org/wordprocessingml/2006/main" w:ilvl="8">
+      <w:start w:val="1"/>
+      <w:numFmt w:val="decimal"/>
+      <w:lvlText w:val="%1.%2.%3.%4.%5.%6.%7.%8.%9."/>
+      <w:lvlJc w:val="left"/>
+      <w:pPr>
+        <w:ind w:left="6480" w:hanging="180"/>
+      </w:pPr>
+    </w:lvl>
+  </w:abstractNum>
+  <w:abstractNum xmlns:w="http://schemas.openxmlformats.org/wordprocessingml/2006/main" w:abstractNumId="2">
+    <w:nsid w:val="178876c3"/>
+    <w:multiLevelType xmlns:w="http://schemas.openxmlformats.org/wordprocessingml/2006/main" w:val="multilevel"/>
+    <w:lvl xmlns:w="http://schemas.openxmlformats.org/wordprocessingml/2006/main" w:ilvl="0">
+      <w:start w:val="1"/>
+      <w:numFmt w:val="decimal"/>
+      <w:lvlText w:val="%1."/>
+      <w:lvlJc w:val="left"/>
+      <w:pPr>
+        <w:ind w:left="720" w:hanging="360"/>
+      </w:pPr>
+    </w:lvl>
+    <w:lvl xmlns:w="http://schemas.openxmlformats.org/wordprocessingml/2006/main" w:ilvl="1">
+      <w:start w:val="1"/>
+      <w:numFmt w:val="decimal"/>
+      <w:lvlText w:val="%1.%2."/>
+      <w:lvlJc w:val="left"/>
+      <w:pPr>
+        <w:ind w:left="1440" w:hanging="360"/>
+      </w:pPr>
+    </w:lvl>
+    <w:lvl xmlns:w="http://schemas.openxmlformats.org/wordprocessingml/2006/main" w:ilvl="2">
+      <w:start w:val="1"/>
+      <w:numFmt w:val="decimal"/>
+      <w:lvlText w:val="%1.%2.%3."/>
+      <w:lvlJc w:val="left"/>
+      <w:pPr>
+        <w:ind w:left="2160" w:hanging="180"/>
+      </w:pPr>
+    </w:lvl>
+    <w:lvl xmlns:w="http://schemas.openxmlformats.org/wordprocessingml/2006/main" w:ilvl="3">
+      <w:start w:val="1"/>
+      <w:numFmt w:val="decimal"/>
+      <w:lvlText w:val="%1.%2.%3.%4."/>
+      <w:lvlJc w:val="left"/>
+      <w:pPr>
+        <w:ind w:left="2880" w:hanging="360"/>
+      </w:pPr>
+    </w:lvl>
+    <w:lvl xmlns:w="http://schemas.openxmlformats.org/wordprocessingml/2006/main" w:ilvl="4">
+      <w:start w:val="1"/>
+      <w:numFmt w:val="decimal"/>
+      <w:lvlText w:val="%1.%2.%3.%4.%5."/>
+      <w:lvlJc w:val="left"/>
+      <w:pPr>
+        <w:ind w:left="3600" w:hanging="360"/>
+      </w:pPr>
+    </w:lvl>
+    <w:lvl xmlns:w="http://schemas.openxmlformats.org/wordprocessingml/2006/main" w:ilvl="5">
+      <w:start w:val="1"/>
+      <w:numFmt w:val="decimal"/>
+      <w:lvlText w:val="%1.%2.%3.%4.%5.%6."/>
+      <w:lvlJc w:val="left"/>
+      <w:pPr>
+        <w:ind w:left="4320" w:hanging="180"/>
+      </w:pPr>
+    </w:lvl>
+    <w:lvl xmlns:w="http://schemas.openxmlformats.org/wordprocessingml/2006/main" w:ilvl="6">
+      <w:start w:val="1"/>
+      <w:numFmt w:val="decimal"/>
+      <w:lvlText w:val="%1.%2.%3.%4.%5.%6.%7."/>
+      <w:lvlJc w:val="left"/>
+      <w:pPr>
+        <w:ind w:left="5040" w:hanging="360"/>
+      </w:pPr>
+    </w:lvl>
+    <w:lvl xmlns:w="http://schemas.openxmlformats.org/wordprocessingml/2006/main" w:ilvl="7">
+      <w:start w:val="1"/>
+      <w:numFmt w:val="decimal"/>
+      <w:lvlText w:val="%1.%2.%3.%4.%5.%6.%7.%8."/>
+      <w:lvlJc w:val="left"/>
+      <w:pPr>
+        <w:ind w:left="5760" w:hanging="360"/>
+      </w:pPr>
+    </w:lvl>
+    <w:lvl xmlns:w="http://schemas.openxmlformats.org/wordprocessingml/2006/main" w:ilvl="8">
+      <w:start w:val="1"/>
+      <w:numFmt w:val="decimal"/>
+      <w:lvlText w:val="%1.%2.%3.%4.%5.%6.%7.%8.%9."/>
+      <w:lvlJc w:val="left"/>
+      <w:pPr>
+        <w:ind w:left="6480" w:hanging="180"/>
+      </w:pPr>
+    </w:lvl>
+  </w:abstractNum>
+  <w:abstractNum xmlns:w="http://schemas.openxmlformats.org/wordprocessingml/2006/main" w:abstractNumId="1">
+    <w:nsid w:val="16b17023"/>
+    <w:multiLevelType xmlns:w="http://schemas.openxmlformats.org/wordprocessingml/2006/main" w:val="multilevel"/>
+    <w:lvl xmlns:w="http://schemas.openxmlformats.org/wordprocessingml/2006/main" w:ilvl="0">
+      <w:start w:val="1"/>
+      <w:numFmt w:val="decimal"/>
+      <w:lvlText w:val="%1."/>
+      <w:lvlJc w:val="left"/>
+      <w:pPr>
+        <w:ind w:left="720" w:hanging="360"/>
+      </w:pPr>
+    </w:lvl>
+    <w:lvl xmlns:w="http://schemas.openxmlformats.org/wordprocessingml/2006/main" w:ilvl="1">
+      <w:start w:val="1"/>
+      <w:numFmt w:val="decimal"/>
+      <w:lvlText w:val="%1.%2."/>
+      <w:lvlJc w:val="left"/>
+      <w:pPr>
+        <w:ind w:left="1440" w:hanging="360"/>
+      </w:pPr>
+    </w:lvl>
+    <w:lvl xmlns:w="http://schemas.openxmlformats.org/wordprocessingml/2006/main" w:ilvl="2">
+      <w:start w:val="1"/>
+      <w:numFmt w:val="decimal"/>
+      <w:lvlText w:val="%1.%2.%3."/>
+      <w:lvlJc w:val="left"/>
+      <w:pPr>
+        <w:ind w:left="2160" w:hanging="180"/>
+      </w:pPr>
+    </w:lvl>
+    <w:lvl xmlns:w="http://schemas.openxmlformats.org/wordprocessingml/2006/main" w:ilvl="3">
+      <w:start w:val="1"/>
+      <w:numFmt w:val="decimal"/>
+      <w:lvlText w:val="%1.%2.%3.%4."/>
+      <w:lvlJc w:val="left"/>
+      <w:pPr>
+        <w:ind w:left="2880" w:hanging="360"/>
+      </w:pPr>
+    </w:lvl>
+    <w:lvl xmlns:w="http://schemas.openxmlformats.org/wordprocessingml/2006/main" w:ilvl="4">
+      <w:start w:val="1"/>
+      <w:numFmt w:val="decimal"/>
+      <w:lvlText w:val="%1.%2.%3.%4.%5."/>
+      <w:lvlJc w:val="left"/>
+      <w:pPr>
+        <w:ind w:left="3600" w:hanging="360"/>
+      </w:pPr>
+    </w:lvl>
+    <w:lvl xmlns:w="http://schemas.openxmlformats.org/wordprocessingml/2006/main" w:ilvl="5">
+      <w:start w:val="1"/>
+      <w:numFmt w:val="decimal"/>
+      <w:lvlText w:val="%1.%2.%3.%4.%5.%6."/>
+      <w:lvlJc w:val="left"/>
+      <w:pPr>
+        <w:ind w:left="4320" w:hanging="180"/>
+      </w:pPr>
+    </w:lvl>
+    <w:lvl xmlns:w="http://schemas.openxmlformats.org/wordprocessingml/2006/main" w:ilvl="6">
+      <w:start w:val="1"/>
+      <w:numFmt w:val="decimal"/>
+      <w:lvlText w:val="%1.%2.%3.%4.%5.%6.%7."/>
+      <w:lvlJc w:val="left"/>
+      <w:pPr>
+        <w:ind w:left="5040" w:hanging="360"/>
+      </w:pPr>
+    </w:lvl>
+    <w:lvl xmlns:w="http://schemas.openxmlformats.org/wordprocessingml/2006/main" w:ilvl="7">
+      <w:start w:val="1"/>
+      <w:numFmt w:val="decimal"/>
+      <w:lvlText w:val="%1.%2.%3.%4.%5.%6.%7.%8."/>
+      <w:lvlJc w:val="left"/>
+      <w:pPr>
+        <w:ind w:left="5760" w:hanging="360"/>
+      </w:pPr>
+    </w:lvl>
+    <w:lvl xmlns:w="http://schemas.openxmlformats.org/wordprocessingml/2006/main" w:ilvl="8">
+      <w:start w:val="1"/>
+      <w:numFmt w:val="decimal"/>
+      <w:lvlText w:val="%1.%2.%3.%4.%5.%6.%7.%8.%9."/>
+      <w:lvlJc w:val="left"/>
+      <w:pPr>
+        <w:ind w:left="6480" w:hanging="180"/>
+      </w:pPr>
+    </w:lvl>
+  </w:abstractNum>
   <w:abstractNum w:abstractNumId="0" w15:restartNumberingAfterBreak="0">
     <w:nsid w:val="09872129"/>
     <w:multiLevelType w:val="hybridMultilevel"/>
     <w:tmpl w:val="0A7EFD58"/>
-    <w:lvl w:ilvl="0" w:tplc="0C09000F">
+    <w:lvl w:ilvl="0">
       <w:start w:val="1"/>
       <w:numFmt w:val="decimal"/>
       <w:lvlText w:val="%1."/>
@@ -418,9 +1270,7 @@
       <w:pPr>
         <w:ind w:left="720" w:hanging="360"/>
       </w:pPr>
-      <w:rPr>
-        <w:rFonts w:hint="default"/>
-      </w:rPr>
+      <w:rPr/>
     </w:lvl>
     <w:lvl w:ilvl="1" w:tplc="0C090019" w:tentative="1">
       <w:start w:val="1"/>
@@ -495,6 +1345,30 @@
       </w:pPr>
     </w:lvl>
   </w:abstractNum>
+  <w:num w:numId="9">
+    <w:abstractNumId w:val="8"/>
+  </w:num>
+  <w:num w:numId="8">
+    <w:abstractNumId w:val="7"/>
+  </w:num>
+  <w:num w:numId="7">
+    <w:abstractNumId w:val="6"/>
+  </w:num>
+  <w:num w:numId="6">
+    <w:abstractNumId w:val="5"/>
+  </w:num>
+  <w:num w:numId="5">
+    <w:abstractNumId w:val="4"/>
+  </w:num>
+  <w:num w:numId="4">
+    <w:abstractNumId w:val="3"/>
+  </w:num>
+  <w:num w:numId="3">
+    <w:abstractNumId w:val="2"/>
+  </w:num>
+  <w:num w:numId="2">
+    <w:abstractNumId w:val="1"/>
+  </w:num>
   <w:num w:numId="1">
     <w:abstractNumId w:val="0"/>
   </w:num>
@@ -506,7 +1380,7 @@
   <w:docDefaults>
     <w:rPrDefault>
       <w:rPr>
-        <w:rFonts w:asciiTheme="minorHAnsi" w:eastAsiaTheme="minorHAnsi" w:hAnsiTheme="minorHAnsi" w:cstheme="minorBidi"/>
+        <w:rFonts w:asciiTheme="minorHAnsi" w:hAnsiTheme="minorHAnsi" w:eastAsiaTheme="minorHAnsi" w:cstheme="minorBidi"/>
         <w:sz w:val="22"/>
         <w:szCs w:val="22"/>
         <w:lang w:val="en-AU" w:eastAsia="en-US" w:bidi="ar-SA"/>
@@ -521,14 +1395,14 @@
   <w:latentStyles w:defLockedState="0" w:defUIPriority="99" w:defSemiHidden="0" w:defUnhideWhenUsed="0" w:defQFormat="0" w:count="376">
     <w:lsdException w:name="Normal" w:uiPriority="0" w:qFormat="1"/>
     <w:lsdException w:name="heading 1" w:uiPriority="9" w:qFormat="1"/>
-    <w:lsdException w:name="heading 2" w:semiHidden="1" w:uiPriority="9" w:unhideWhenUsed="1" w:qFormat="1"/>
-    <w:lsdException w:name="heading 3" w:semiHidden="1" w:uiPriority="9" w:unhideWhenUsed="1" w:qFormat="1"/>
-    <w:lsdException w:name="heading 4" w:semiHidden="1" w:uiPriority="9" w:unhideWhenUsed="1" w:qFormat="1"/>
-    <w:lsdException w:name="heading 5" w:semiHidden="1" w:uiPriority="9" w:unhideWhenUsed="1" w:qFormat="1"/>
-    <w:lsdException w:name="heading 6" w:semiHidden="1" w:uiPriority="9" w:unhideWhenUsed="1" w:qFormat="1"/>
-    <w:lsdException w:name="heading 7" w:semiHidden="1" w:uiPriority="9" w:unhideWhenUsed="1" w:qFormat="1"/>
-    <w:lsdException w:name="heading 8" w:semiHidden="1" w:uiPriority="9" w:unhideWhenUsed="1" w:qFormat="1"/>
-    <w:lsdException w:name="heading 9" w:semiHidden="1" w:uiPriority="9" w:unhideWhenUsed="1" w:qFormat="1"/>
+    <w:lsdException w:name="heading 2" w:uiPriority="9" w:semiHidden="1" w:unhideWhenUsed="1" w:qFormat="1"/>
+    <w:lsdException w:name="heading 3" w:uiPriority="9" w:semiHidden="1" w:unhideWhenUsed="1" w:qFormat="1"/>
+    <w:lsdException w:name="heading 4" w:uiPriority="9" w:semiHidden="1" w:unhideWhenUsed="1" w:qFormat="1"/>
+    <w:lsdException w:name="heading 5" w:uiPriority="9" w:semiHidden="1" w:unhideWhenUsed="1" w:qFormat="1"/>
+    <w:lsdException w:name="heading 6" w:uiPriority="9" w:semiHidden="1" w:unhideWhenUsed="1" w:qFormat="1"/>
+    <w:lsdException w:name="heading 7" w:uiPriority="9" w:semiHidden="1" w:unhideWhenUsed="1" w:qFormat="1"/>
+    <w:lsdException w:name="heading 8" w:uiPriority="9" w:semiHidden="1" w:unhideWhenUsed="1" w:qFormat="1"/>
+    <w:lsdException w:name="heading 9" w:uiPriority="9" w:semiHidden="1" w:unhideWhenUsed="1" w:qFormat="1"/>
     <w:lsdException w:name="index 1" w:semiHidden="1" w:unhideWhenUsed="1"/>
     <w:lsdException w:name="index 2" w:semiHidden="1" w:unhideWhenUsed="1"/>
     <w:lsdException w:name="index 3" w:semiHidden="1" w:unhideWhenUsed="1"/>
@@ -538,22 +1412,22 @@
     <w:lsdException w:name="index 7" w:semiHidden="1" w:unhideWhenUsed="1"/>
     <w:lsdException w:name="index 8" w:semiHidden="1" w:unhideWhenUsed="1"/>
     <w:lsdException w:name="index 9" w:semiHidden="1" w:unhideWhenUsed="1"/>
-    <w:lsdException w:name="toc 1" w:semiHidden="1" w:uiPriority="39" w:unhideWhenUsed="1"/>
-    <w:lsdException w:name="toc 2" w:semiHidden="1" w:uiPriority="39" w:unhideWhenUsed="1"/>
-    <w:lsdException w:name="toc 3" w:semiHidden="1" w:uiPriority="39" w:unhideWhenUsed="1"/>
-    <w:lsdException w:name="toc 4" w:semiHidden="1" w:uiPriority="39" w:unhideWhenUsed="1"/>
-    <w:lsdException w:name="toc 5" w:semiHidden="1" w:uiPriority="39" w:unhideWhenUsed="1"/>
-    <w:lsdException w:name="toc 6" w:semiHidden="1" w:uiPriority="39" w:unhideWhenUsed="1"/>
-    <w:lsdException w:name="toc 7" w:semiHidden="1" w:uiPriority="39" w:unhideWhenUsed="1"/>
-    <w:lsdException w:name="toc 8" w:semiHidden="1" w:uiPriority="39" w:unhideWhenUsed="1"/>
-    <w:lsdException w:name="toc 9" w:semiHidden="1" w:uiPriority="39" w:unhideWhenUsed="1"/>
+    <w:lsdException w:name="toc 1" w:uiPriority="39" w:semiHidden="1" w:unhideWhenUsed="1"/>
+    <w:lsdException w:name="toc 2" w:uiPriority="39" w:semiHidden="1" w:unhideWhenUsed="1"/>
+    <w:lsdException w:name="toc 3" w:uiPriority="39" w:semiHidden="1" w:unhideWhenUsed="1"/>
+    <w:lsdException w:name="toc 4" w:uiPriority="39" w:semiHidden="1" w:unhideWhenUsed="1"/>
+    <w:lsdException w:name="toc 5" w:uiPriority="39" w:semiHidden="1" w:unhideWhenUsed="1"/>
+    <w:lsdException w:name="toc 6" w:uiPriority="39" w:semiHidden="1" w:unhideWhenUsed="1"/>
+    <w:lsdException w:name="toc 7" w:uiPriority="39" w:semiHidden="1" w:unhideWhenUsed="1"/>
+    <w:lsdException w:name="toc 8" w:uiPriority="39" w:semiHidden="1" w:unhideWhenUsed="1"/>
+    <w:lsdException w:name="toc 9" w:uiPriority="39" w:semiHidden="1" w:unhideWhenUsed="1"/>
     <w:lsdException w:name="Normal Indent" w:semiHidden="1" w:unhideWhenUsed="1"/>
     <w:lsdException w:name="footnote text" w:semiHidden="1" w:unhideWhenUsed="1"/>
     <w:lsdException w:name="annotation text" w:semiHidden="1" w:unhideWhenUsed="1"/>
     <w:lsdException w:name="header" w:semiHidden="1" w:unhideWhenUsed="1"/>
     <w:lsdException w:name="footer" w:semiHidden="1" w:unhideWhenUsed="1"/>
     <w:lsdException w:name="index heading" w:semiHidden="1" w:unhideWhenUsed="1"/>
-    <w:lsdException w:name="caption" w:semiHidden="1" w:uiPriority="35" w:unhideWhenUsed="1" w:qFormat="1"/>
+    <w:lsdException w:name="caption" w:uiPriority="35" w:semiHidden="1" w:unhideWhenUsed="1" w:qFormat="1"/>
     <w:lsdException w:name="table of figures" w:semiHidden="1" w:unhideWhenUsed="1"/>
     <w:lsdException w:name="envelope address" w:semiHidden="1" w:unhideWhenUsed="1"/>
     <w:lsdException w:name="envelope return" w:semiHidden="1" w:unhideWhenUsed="1"/>
@@ -584,7 +1458,7 @@
     <w:lsdException w:name="Title" w:uiPriority="10" w:qFormat="1"/>
     <w:lsdException w:name="Closing" w:semiHidden="1" w:unhideWhenUsed="1"/>
     <w:lsdException w:name="Signature" w:semiHidden="1" w:unhideWhenUsed="1"/>
-    <w:lsdException w:name="Default Paragraph Font" w:semiHidden="1" w:uiPriority="1" w:unhideWhenUsed="1"/>
+    <w:lsdException w:name="Default Paragraph Font" w:uiPriority="1" w:semiHidden="1" w:unhideWhenUsed="1"/>
     <w:lsdException w:name="Body Text" w:semiHidden="1" w:unhideWhenUsed="1"/>
     <w:lsdException w:name="Body Text Indent" w:semiHidden="1" w:unhideWhenUsed="1"/>
     <w:lsdException w:name="List Continue" w:semiHidden="1" w:unhideWhenUsed="1"/>
@@ -784,8 +1658,8 @@
     <w:lsdException w:name="Subtle Reference" w:uiPriority="31" w:qFormat="1"/>
     <w:lsdException w:name="Intense Reference" w:uiPriority="32" w:qFormat="1"/>
     <w:lsdException w:name="Book Title" w:uiPriority="33" w:qFormat="1"/>
-    <w:lsdException w:name="Bibliography" w:semiHidden="1" w:uiPriority="37" w:unhideWhenUsed="1"/>
-    <w:lsdException w:name="TOC Heading" w:semiHidden="1" w:uiPriority="39" w:unhideWhenUsed="1" w:qFormat="1"/>
+    <w:lsdException w:name="Bibliography" w:uiPriority="37" w:semiHidden="1" w:unhideWhenUsed="1"/>
+    <w:lsdException w:name="TOC Heading" w:uiPriority="39" w:semiHidden="1" w:unhideWhenUsed="1" w:qFormat="1"/>
     <w:lsdException w:name="Plain Table 1" w:uiPriority="41"/>
     <w:lsdException w:name="Plain Table 2" w:uiPriority="42"/>
     <w:lsdException w:name="Plain Table 3" w:uiPriority="43"/>
@@ -896,17 +1770,17 @@
     <w:lsdException w:name="Unresolved Mention" w:semiHidden="1" w:unhideWhenUsed="1"/>
     <w:lsdException w:name="Smart Link" w:semiHidden="1" w:unhideWhenUsed="1"/>
   </w:latentStyles>
-  <w:style w:type="paragraph" w:default="1" w:styleId="Normal">
+  <w:style w:type="paragraph" w:styleId="Normal" w:default="1">
     <w:name w:val="Normal"/>
     <w:qFormat/>
   </w:style>
-  <w:style w:type="character" w:default="1" w:styleId="DefaultParagraphFont">
+  <w:style w:type="character" w:styleId="DefaultParagraphFont" w:default="1">
     <w:name w:val="Default Paragraph Font"/>
     <w:uiPriority w:val="1"/>
     <w:semiHidden/>
     <w:unhideWhenUsed/>
   </w:style>
-  <w:style w:type="table" w:default="1" w:styleId="TableNormal">
+  <w:style w:type="table" w:styleId="TableNormal" w:default="1">
     <w:name w:val="Normal Table"/>
     <w:uiPriority w:val="99"/>
     <w:semiHidden/>
@@ -921,7 +1795,7 @@
       </w:tblCellMar>
     </w:tblPr>
   </w:style>
-  <w:style w:type="numbering" w:default="1" w:styleId="NoList">
+  <w:style w:type="numbering" w:styleId="NoList" w:default="1">
     <w:name w:val="No List"/>
     <w:uiPriority w:val="99"/>
     <w:semiHidden/>

</xml_diff>